<commit_message>
nmv 10 10 2022
</commit_message>
<xml_diff>
--- a/TS-Padam/TS-2.4/TS 2.4 Malayalam Pada Paatam Corrections.docx
+++ b/TS-Padam/TS-2.4/TS 2.4 Malayalam Pada Paatam Corrections.docx
@@ -1,7 +1,361 @@
 
 <file path=word/document.xml><?xml version="1.0" encoding="utf-8"?>
-<w:document xmlns:wpc="http://schemas.microsoft.com/office/word/2010/wordprocessingCanvas" xmlns:cx="http://schemas.microsoft.com/office/drawing/2014/chartex" xmlns:cx1="http://schemas.microsoft.com/office/drawing/2015/9/8/chartex" xmlns:cx2="http://schemas.microsoft.com/office/drawing/2015/10/21/chartex" xmlns:cx3="http://schemas.microsoft.com/office/drawing/2016/5/9/chartex" xmlns:cx4="http://schemas.microsoft.com/office/drawing/2016/5/10/chartex" xmlns:cx5="http://schemas.microsoft.com/office/drawing/2016/5/11/chartex" xmlns:cx6="http://schemas.microsoft.com/office/drawing/2016/5/12/chartex" xmlns:cx7="http://schemas.microsoft.com/office/drawing/2016/5/13/chartex" xmlns:cx8="http://schemas.microsoft.com/office/drawing/2016/5/14/chartex" xmlns:mc="http://schemas.openxmlformats.org/markup-compatibility/2006" xmlns:aink="http://schemas.microsoft.com/office/drawing/2016/ink" xmlns:am3d="http://schemas.microsoft.com/office/drawing/2017/model3d" xmlns:o="urn:schemas-microsoft-com:office:office" xmlns:r="http://schemas.openxmlformats.org/officeDocument/2006/relationships" xmlns:m="http://schemas.openxmlformats.org/officeDocument/2006/math" xmlns:v="urn:schemas-microsoft-com:vml" xmlns:wp14="http://schemas.microsoft.com/office/word/2010/wordprocessingDrawing" xmlns:wp="http://schemas.openxmlformats.org/drawingml/2006/wordprocessingDrawing" xmlns:w10="urn:schemas-microsoft-com:office:word" xmlns:w="http://schemas.openxmlformats.org/wordprocessingml/2006/main" xmlns:w14="http://schemas.microsoft.com/office/word/2010/wordml" xmlns:w15="http://schemas.microsoft.com/office/word/2012/wordml" xmlns:w16cex="http://schemas.microsoft.com/office/word/2018/wordml/cex" xmlns:w16cid="http://schemas.microsoft.com/office/word/2016/wordml/cid" xmlns:w16="http://schemas.microsoft.com/office/word/2018/wordml" xmlns:w16se="http://schemas.microsoft.com/office/word/2015/wordml/symex" xmlns:wpg="http://schemas.microsoft.com/office/word/2010/wordprocessingGroup" xmlns:wpi="http://schemas.microsoft.com/office/word/2010/wordprocessingInk" xmlns:wne="http://schemas.microsoft.com/office/word/2006/wordml" xmlns:wps="http://schemas.microsoft.com/office/word/2010/wordprocessingShape" mc:Ignorable="w14 w15 w16se w16cid w16 w16cex wp14">
+<w:document xmlns:wpc="http://schemas.microsoft.com/office/word/2010/wordprocessingCanvas" xmlns:cx="http://schemas.microsoft.com/office/drawing/2014/chartex" xmlns:cx1="http://schemas.microsoft.com/office/drawing/2015/9/8/chartex" xmlns:cx2="http://schemas.microsoft.com/office/drawing/2015/10/21/chartex" xmlns:cx3="http://schemas.microsoft.com/office/drawing/2016/5/9/chartex" xmlns:cx4="http://schemas.microsoft.com/office/drawing/2016/5/10/chartex" xmlns:cx5="http://schemas.microsoft.com/office/drawing/2016/5/11/chartex" xmlns:cx6="http://schemas.microsoft.com/office/drawing/2016/5/12/chartex" xmlns:cx7="http://schemas.microsoft.com/office/drawing/2016/5/13/chartex" xmlns:cx8="http://schemas.microsoft.com/office/drawing/2016/5/14/chartex" xmlns:mc="http://schemas.openxmlformats.org/markup-compatibility/2006" xmlns:aink="http://schemas.microsoft.com/office/drawing/2016/ink" xmlns:am3d="http://schemas.microsoft.com/office/drawing/2017/model3d" xmlns:o="urn:schemas-microsoft-com:office:office" xmlns:oel="http://schemas.microsoft.com/office/2019/extlst" xmlns:r="http://schemas.openxmlformats.org/officeDocument/2006/relationships" xmlns:m="http://schemas.openxmlformats.org/officeDocument/2006/math" xmlns:v="urn:schemas-microsoft-com:vml" xmlns:wp14="http://schemas.microsoft.com/office/word/2010/wordprocessingDrawing" xmlns:wp="http://schemas.openxmlformats.org/drawingml/2006/wordprocessingDrawing" xmlns:w10="urn:schemas-microsoft-com:office:word" xmlns:w="http://schemas.openxmlformats.org/wordprocessingml/2006/main" xmlns:w14="http://schemas.microsoft.com/office/word/2010/wordml" xmlns:w15="http://schemas.microsoft.com/office/word/2012/wordml" xmlns:w16cex="http://schemas.microsoft.com/office/word/2018/wordml/cex" xmlns:w16cid="http://schemas.microsoft.com/office/word/2016/wordml/cid" xmlns:w16="http://schemas.microsoft.com/office/word/2018/wordml" xmlns:w16sdtdh="http://schemas.microsoft.com/office/word/2020/wordml/sdtdatahash" xmlns:w16se="http://schemas.microsoft.com/office/word/2015/wordml/symex" xmlns:wpg="http://schemas.microsoft.com/office/word/2010/wordprocessingGroup" xmlns:wpi="http://schemas.microsoft.com/office/word/2010/wordprocessingInk" xmlns:wne="http://schemas.microsoft.com/office/word/2006/wordml" xmlns:wps="http://schemas.microsoft.com/office/word/2010/wordprocessingShape" mc:Ignorable="w14 w15 w16se w16cid w16 w16cex w16sdtdh wp14">
   <w:body>
+    <w:p>
+      <w:pPr>
+        <w:jc w:val="center"/>
+        <w:rPr>
+          <w:b/>
+          <w:bCs/>
+          <w:sz w:val="32"/>
+          <w:szCs w:val="32"/>
+          <w:u w:val="single"/>
+        </w:rPr>
+      </w:pPr>
+      <w:r>
+        <w:rPr>
+          <w:b/>
+          <w:bCs/>
+          <w:sz w:val="32"/>
+          <w:szCs w:val="32"/>
+          <w:u w:val="single"/>
+        </w:rPr>
+        <w:t>TS Pada Paatam – TS 2.4 Malayalam co</w:t>
+      </w:r>
+      <w:r>
+        <w:rPr>
+          <w:b/>
+          <w:bCs/>
+          <w:sz w:val="32"/>
+          <w:szCs w:val="32"/>
+          <w:u w:val="single"/>
+        </w:rPr>
+        <w:t>rrections –</w:t>
+      </w:r>
+      <w:r>
+        <w:rPr>
+          <w:b/>
+          <w:bCs/>
+          <w:sz w:val="32"/>
+          <w:szCs w:val="32"/>
+          <w:u w:val="single"/>
+        </w:rPr>
+        <w:t xml:space="preserve"> </w:t>
+      </w:r>
+      <w:r>
+        <w:rPr>
+          <w:b/>
+          <w:bCs/>
+          <w:sz w:val="32"/>
+          <w:szCs w:val="32"/>
+          <w:u w:val="single"/>
+        </w:rPr>
+        <w:t xml:space="preserve">Observed </w:t>
+      </w:r>
+      <w:proofErr w:type="gramStart"/>
+      <w:r>
+        <w:rPr>
+          <w:b/>
+          <w:bCs/>
+          <w:sz w:val="32"/>
+          <w:szCs w:val="32"/>
+          <w:u w:val="single"/>
+        </w:rPr>
+        <w:t xml:space="preserve">till </w:t>
+      </w:r>
+      <w:r>
+        <w:rPr>
+          <w:b/>
+          <w:bCs/>
+          <w:sz w:val="32"/>
+          <w:szCs w:val="32"/>
+          <w:highlight w:val="red"/>
+          <w:u w:val="single"/>
+        </w:rPr>
+        <w:t>????</w:t>
+      </w:r>
+      <w:proofErr w:type="gramEnd"/>
+    </w:p>
+    <w:p>
+      <w:pPr>
+        <w:spacing w:before="0" w:line="240" w:lineRule="auto"/>
+        <w:jc w:val="center"/>
+        <w:rPr>
+          <w:b/>
+          <w:bCs/>
+        </w:rPr>
+      </w:pPr>
+      <w:r>
+        <w:rPr>
+          <w:b/>
+          <w:bCs/>
+        </w:rPr>
+        <w:t>(</w:t>
+      </w:r>
+      <w:proofErr w:type="gramStart"/>
+      <w:r>
+        <w:rPr>
+          <w:b/>
+          <w:bCs/>
+        </w:rPr>
+        <w:t>ignore</w:t>
+      </w:r>
+      <w:proofErr w:type="gramEnd"/>
+      <w:r>
+        <w:rPr>
+          <w:b/>
+          <w:bCs/>
+        </w:rPr>
+        <w:t xml:space="preserve"> those which are already incorporated in your book’s version and date)</w:t>
+      </w:r>
+    </w:p>
+    <w:tbl>
+      <w:tblPr>
+        <w:tblW w:w="13301" w:type="dxa"/>
+        <w:tblInd w:w="-318" w:type="dxa"/>
+        <w:tblBorders>
+          <w:top w:val="single" w:sz="4" w:space="0" w:color="000000"/>
+          <w:left w:val="single" w:sz="4" w:space="0" w:color="000000"/>
+          <w:bottom w:val="single" w:sz="4" w:space="0" w:color="000000"/>
+          <w:right w:val="single" w:sz="4" w:space="0" w:color="000000"/>
+          <w:insideH w:val="single" w:sz="4" w:space="0" w:color="000000"/>
+          <w:insideV w:val="single" w:sz="4" w:space="0" w:color="000000"/>
+        </w:tblBorders>
+        <w:tblLook w:val="04A0" w:firstRow="1" w:lastRow="0" w:firstColumn="1" w:lastColumn="0" w:noHBand="0" w:noVBand="1"/>
+      </w:tblPr>
+      <w:tblGrid>
+        <w:gridCol w:w="2978"/>
+        <w:gridCol w:w="5103"/>
+        <w:gridCol w:w="5220"/>
+      </w:tblGrid>
+      <w:tr>
+        <w:trPr>
+          <w:trHeight w:val="855"/>
+        </w:trPr>
+        <w:tc>
+          <w:tcPr>
+            <w:tcW w:w="2978" w:type="dxa"/>
+          </w:tcPr>
+          <w:p>
+            <w:pPr>
+              <w:spacing w:before="0" w:line="240" w:lineRule="auto"/>
+              <w:jc w:val="center"/>
+              <w:rPr>
+                <w:sz w:val="32"/>
+                <w:szCs w:val="32"/>
+              </w:rPr>
+            </w:pPr>
+            <w:r>
+              <w:rPr>
+                <w:sz w:val="32"/>
+                <w:szCs w:val="32"/>
+              </w:rPr>
+              <w:t>Section, Paragraph</w:t>
+            </w:r>
+          </w:p>
+          <w:p>
+            <w:pPr>
+              <w:spacing w:before="0" w:line="240" w:lineRule="auto"/>
+              <w:jc w:val="center"/>
+              <w:rPr>
+                <w:sz w:val="32"/>
+                <w:szCs w:val="32"/>
+              </w:rPr>
+            </w:pPr>
+            <w:r>
+              <w:rPr>
+                <w:sz w:val="32"/>
+                <w:szCs w:val="32"/>
+              </w:rPr>
+              <w:t>Reference</w:t>
+            </w:r>
+          </w:p>
+        </w:tc>
+        <w:tc>
+          <w:tcPr>
+            <w:tcW w:w="5103" w:type="dxa"/>
+          </w:tcPr>
+          <w:p>
+            <w:pPr>
+              <w:spacing w:before="0" w:line="240" w:lineRule="auto"/>
+              <w:jc w:val="center"/>
+              <w:rPr>
+                <w:sz w:val="32"/>
+                <w:szCs w:val="32"/>
+              </w:rPr>
+            </w:pPr>
+            <w:r>
+              <w:rPr>
+                <w:sz w:val="32"/>
+                <w:szCs w:val="32"/>
+              </w:rPr>
+              <w:t>As Printed</w:t>
+            </w:r>
+          </w:p>
+        </w:tc>
+        <w:tc>
+          <w:tcPr>
+            <w:tcW w:w="5220" w:type="dxa"/>
+          </w:tcPr>
+          <w:p>
+            <w:pPr>
+              <w:spacing w:before="0" w:line="240" w:lineRule="auto"/>
+              <w:ind w:right="-18"/>
+              <w:jc w:val="center"/>
+              <w:rPr>
+                <w:sz w:val="32"/>
+                <w:szCs w:val="32"/>
+              </w:rPr>
+            </w:pPr>
+            <w:r>
+              <w:rPr>
+                <w:sz w:val="32"/>
+                <w:szCs w:val="32"/>
+              </w:rPr>
+              <w:t>To be read as or corrected as</w:t>
+            </w:r>
+          </w:p>
+        </w:tc>
+      </w:tr>
+      <w:tr>
+        <w:trPr>
+          <w:trHeight w:val="864"/>
+        </w:trPr>
+        <w:tc>
+          <w:tcPr>
+            <w:tcW w:w="2978" w:type="dxa"/>
+            <w:tcBorders>
+              <w:top w:val="single" w:sz="4" w:space="0" w:color="000000"/>
+              <w:left w:val="single" w:sz="4" w:space="0" w:color="000000"/>
+              <w:bottom w:val="single" w:sz="4" w:space="0" w:color="000000"/>
+              <w:right w:val="single" w:sz="4" w:space="0" w:color="000000"/>
+            </w:tcBorders>
+          </w:tcPr>
+          <w:p>
+            <w:pPr>
+              <w:spacing w:before="0" w:line="240" w:lineRule="auto"/>
+              <w:jc w:val="center"/>
+              <w:rPr>
+                <w:rFonts w:cs="Latha"/>
+                <w:sz w:val="28"/>
+                <w:szCs w:val="28"/>
+                <w:lang w:bidi="ta-IN"/>
+              </w:rPr>
+            </w:pPr>
+            <w:r>
+              <w:rPr>
+                <w:rFonts w:cs="Latha"/>
+                <w:sz w:val="28"/>
+                <w:szCs w:val="28"/>
+                <w:lang w:bidi="ta-IN"/>
+              </w:rPr>
+              <w:t>None</w:t>
+            </w:r>
+          </w:p>
+        </w:tc>
+        <w:tc>
+          <w:tcPr>
+            <w:tcW w:w="5103" w:type="dxa"/>
+            <w:tcBorders>
+              <w:top w:val="single" w:sz="4" w:space="0" w:color="000000"/>
+              <w:left w:val="single" w:sz="4" w:space="0" w:color="000000"/>
+              <w:bottom w:val="single" w:sz="4" w:space="0" w:color="000000"/>
+              <w:right w:val="single" w:sz="4" w:space="0" w:color="000000"/>
+            </w:tcBorders>
+          </w:tcPr>
+          <w:p>
+            <w:pPr>
+              <w:widowControl w:val="0"/>
+              <w:autoSpaceDE w:val="0"/>
+              <w:autoSpaceDN w:val="0"/>
+              <w:adjustRightInd w:val="0"/>
+              <w:spacing w:before="0" w:line="240" w:lineRule="auto"/>
+              <w:jc w:val="center"/>
+              <w:rPr>
+                <w:rFonts w:ascii="BRH Malayalam Extra" w:hAnsi="BRH Malayalam Extra" w:cs="BRH Malayalam Extra"/>
+                <w:sz w:val="40"/>
+                <w:szCs w:val="40"/>
+              </w:rPr>
+            </w:pPr>
+            <w:r>
+              <w:rPr>
+                <w:rFonts w:cs="Latha"/>
+                <w:sz w:val="28"/>
+                <w:szCs w:val="28"/>
+                <w:lang w:bidi="ta-IN"/>
+              </w:rPr>
+              <w:t>None</w:t>
+            </w:r>
+          </w:p>
+        </w:tc>
+        <w:tc>
+          <w:tcPr>
+            <w:tcW w:w="5220" w:type="dxa"/>
+            <w:tcBorders>
+              <w:top w:val="single" w:sz="4" w:space="0" w:color="000000"/>
+              <w:left w:val="single" w:sz="4" w:space="0" w:color="000000"/>
+              <w:bottom w:val="single" w:sz="4" w:space="0" w:color="000000"/>
+              <w:right w:val="single" w:sz="4" w:space="0" w:color="000000"/>
+            </w:tcBorders>
+          </w:tcPr>
+          <w:p>
+            <w:pPr>
+              <w:spacing w:before="0" w:line="240" w:lineRule="auto"/>
+              <w:jc w:val="center"/>
+              <w:rPr>
+                <w:rFonts w:ascii="BRH Malayalam Extra" w:hAnsi="BRH Malayalam Extra" w:cs="BRH Malayalam Extra"/>
+                <w:sz w:val="40"/>
+                <w:szCs w:val="40"/>
+              </w:rPr>
+            </w:pPr>
+            <w:r>
+              <w:rPr>
+                <w:rFonts w:cs="Latha"/>
+                <w:sz w:val="28"/>
+                <w:szCs w:val="28"/>
+                <w:lang w:bidi="ta-IN"/>
+              </w:rPr>
+              <w:t>None</w:t>
+            </w:r>
+          </w:p>
+        </w:tc>
+      </w:tr>
+    </w:tbl>
+    <w:p>
+      <w:pPr>
+        <w:jc w:val="center"/>
+        <w:rPr>
+          <w:b/>
+          <w:bCs/>
+          <w:sz w:val="32"/>
+          <w:szCs w:val="32"/>
+          <w:u w:val="single"/>
+        </w:rPr>
+      </w:pPr>
+      <w:r>
+        <w:rPr>
+          <w:b/>
+          <w:bCs/>
+          <w:sz w:val="32"/>
+          <w:szCs w:val="32"/>
+          <w:u w:val="single"/>
+        </w:rPr>
+        <w:t>========</w:t>
+      </w:r>
+    </w:p>
+    <w:p>
+      <w:pPr>
+        <w:jc w:val="center"/>
+        <w:rPr>
+          <w:b/>
+          <w:bCs/>
+          <w:sz w:val="32"/>
+          <w:szCs w:val="32"/>
+          <w:u w:val="single"/>
+        </w:rPr>
+      </w:pPr>
+    </w:p>
     <w:p>
       <w:pPr>
         <w:jc w:val="center"/>
@@ -1067,90 +1421,6 @@
         </w:tc>
       </w:tr>
     </w:tbl>
-    <w:p>
-      <w:pPr>
-        <w:jc w:val="center"/>
-        <w:rPr>
-          <w:b/>
-          <w:bCs/>
-          <w:sz w:val="32"/>
-          <w:szCs w:val="32"/>
-          <w:u w:val="single"/>
-        </w:rPr>
-      </w:pPr>
-    </w:p>
-    <w:p>
-      <w:pPr>
-        <w:jc w:val="center"/>
-        <w:rPr>
-          <w:b/>
-          <w:bCs/>
-          <w:sz w:val="32"/>
-          <w:szCs w:val="32"/>
-          <w:u w:val="single"/>
-        </w:rPr>
-      </w:pPr>
-    </w:p>
-    <w:p>
-      <w:pPr>
-        <w:jc w:val="center"/>
-        <w:rPr>
-          <w:b/>
-          <w:bCs/>
-          <w:sz w:val="32"/>
-          <w:szCs w:val="32"/>
-          <w:u w:val="single"/>
-        </w:rPr>
-      </w:pPr>
-    </w:p>
-    <w:p>
-      <w:pPr>
-        <w:jc w:val="center"/>
-        <w:rPr>
-          <w:b/>
-          <w:bCs/>
-          <w:sz w:val="32"/>
-          <w:szCs w:val="32"/>
-          <w:u w:val="single"/>
-        </w:rPr>
-      </w:pPr>
-    </w:p>
-    <w:p>
-      <w:pPr>
-        <w:jc w:val="center"/>
-        <w:rPr>
-          <w:b/>
-          <w:bCs/>
-          <w:sz w:val="32"/>
-          <w:szCs w:val="32"/>
-          <w:u w:val="single"/>
-        </w:rPr>
-      </w:pPr>
-    </w:p>
-    <w:p>
-      <w:pPr>
-        <w:jc w:val="center"/>
-        <w:rPr>
-          <w:b/>
-          <w:bCs/>
-          <w:sz w:val="32"/>
-          <w:szCs w:val="32"/>
-          <w:u w:val="single"/>
-        </w:rPr>
-      </w:pPr>
-    </w:p>
-    <w:p>
-      <w:pPr>
-        <w:jc w:val="center"/>
-        <w:rPr>
-          <w:b/>
-          <w:bCs/>
-          <w:sz w:val="32"/>
-          <w:szCs w:val="32"/>
-          <w:u w:val="single"/>
-        </w:rPr>
-      </w:pPr>
-    </w:p>
     <w:p>
       <w:pPr>
         <w:jc w:val="center"/>
@@ -2201,7 +2471,7 @@
             <w:pPr>
               <w:spacing w:before="0" w:line="240" w:lineRule="auto"/>
               <w:rPr>
-                <w:rFonts w:cs="Latha" w:hint="cs"/>
+                <w:rFonts w:cs="Latha"/>
                 <w:sz w:val="28"/>
                 <w:szCs w:val="28"/>
                 <w:cs/>
@@ -2512,7 +2782,7 @@
             <w:pPr>
               <w:spacing w:before="0" w:line="240" w:lineRule="auto"/>
               <w:rPr>
-                <w:rFonts w:cs="Latha" w:hint="cs"/>
+                <w:rFonts w:cs="Latha"/>
                 <w:sz w:val="28"/>
                 <w:szCs w:val="28"/>
                 <w:cs/>
@@ -2760,7 +3030,7 @@
             <w:pPr>
               <w:spacing w:before="0" w:line="240" w:lineRule="auto"/>
               <w:rPr>
-                <w:rFonts w:cs="Latha" w:hint="cs"/>
+                <w:rFonts w:cs="Latha"/>
                 <w:sz w:val="28"/>
                 <w:szCs w:val="28"/>
                 <w:cs/>
@@ -3637,7 +3907,7 @@
             <w:pPr>
               <w:spacing w:before="0" w:line="240" w:lineRule="auto"/>
               <w:rPr>
-                <w:rFonts w:cs="Latha" w:hint="cs"/>
+                <w:rFonts w:cs="Latha"/>
                 <w:sz w:val="28"/>
                 <w:szCs w:val="28"/>
                 <w:cs/>
@@ -5659,7 +5929,7 @@
               <w:spacing w:line="264" w:lineRule="auto"/>
               <w:ind w:right="-320"/>
               <w:rPr>
-                <w:rFonts w:cs="Arial" w:hint="cs"/>
+                <w:rFonts w:cs="Arial"/>
                 <w:bCs/>
                 <w:sz w:val="32"/>
                 <w:szCs w:val="32"/>
@@ -6006,7 +6276,6 @@
             <w:pPr>
               <w:spacing w:before="0" w:line="240" w:lineRule="auto"/>
               <w:rPr>
-                <w:rFonts w:hint="cs"/>
                 <w:sz w:val="36"/>
                 <w:szCs w:val="36"/>
               </w:rPr>
@@ -6080,7 +6349,6 @@
             <w:pPr>
               <w:spacing w:before="0" w:line="240" w:lineRule="auto"/>
               <w:rPr>
-                <w:rFonts w:hint="cs"/>
                 <w:sz w:val="36"/>
                 <w:szCs w:val="36"/>
               </w:rPr>
@@ -6106,14 +6374,29 @@
         </w:tc>
       </w:tr>
     </w:tbl>
-    <w:p/>
+    <w:p>
+      <w:pPr>
+        <w:jc w:val="center"/>
+        <w:rPr>
+          <w:b/>
+          <w:bCs/>
+          <w:sz w:val="32"/>
+          <w:szCs w:val="28"/>
+        </w:rPr>
+      </w:pPr>
+      <w:r>
+        <w:rPr>
+          <w:b/>
+          <w:bCs/>
+          <w:sz w:val="32"/>
+          <w:szCs w:val="28"/>
+        </w:rPr>
+        <w:t>===================</w:t>
+      </w:r>
+    </w:p>
     <w:sectPr>
-      <w:headerReference w:type="even" r:id="rId7"/>
-      <w:headerReference w:type="default" r:id="rId8"/>
-      <w:footerReference w:type="even" r:id="rId9"/>
-      <w:footerReference w:type="default" r:id="rId10"/>
-      <w:headerReference w:type="first" r:id="rId11"/>
-      <w:footerReference w:type="first" r:id="rId12"/>
+      <w:headerReference w:type="default" r:id="rId7"/>
+      <w:footerReference w:type="default" r:id="rId8"/>
       <w:pgSz w:w="15840" w:h="12240" w:orient="landscape"/>
       <w:pgMar w:top="1440" w:right="1440" w:bottom="1440" w:left="1440" w:header="720" w:footer="720" w:gutter="0"/>
       <w:cols w:space="720"/>
@@ -6124,7 +6407,7 @@
 </file>
 
 <file path=word/endnotes.xml><?xml version="1.0" encoding="utf-8"?>
-<w:endnotes xmlns:wpc="http://schemas.microsoft.com/office/word/2010/wordprocessingCanvas" xmlns:cx="http://schemas.microsoft.com/office/drawing/2014/chartex" xmlns:cx1="http://schemas.microsoft.com/office/drawing/2015/9/8/chartex" xmlns:cx2="http://schemas.microsoft.com/office/drawing/2015/10/21/chartex" xmlns:cx3="http://schemas.microsoft.com/office/drawing/2016/5/9/chartex" xmlns:cx4="http://schemas.microsoft.com/office/drawing/2016/5/10/chartex" xmlns:cx5="http://schemas.microsoft.com/office/drawing/2016/5/11/chartex" xmlns:cx6="http://schemas.microsoft.com/office/drawing/2016/5/12/chartex" xmlns:cx7="http://schemas.microsoft.com/office/drawing/2016/5/13/chartex" xmlns:cx8="http://schemas.microsoft.com/office/drawing/2016/5/14/chartex" xmlns:mc="http://schemas.openxmlformats.org/markup-compatibility/2006" xmlns:aink="http://schemas.microsoft.com/office/drawing/2016/ink" xmlns:am3d="http://schemas.microsoft.com/office/drawing/2017/model3d" xmlns:o="urn:schemas-microsoft-com:office:office" xmlns:r="http://schemas.openxmlformats.org/officeDocument/2006/relationships" xmlns:m="http://schemas.openxmlformats.org/officeDocument/2006/math" xmlns:v="urn:schemas-microsoft-com:vml" xmlns:wp14="http://schemas.microsoft.com/office/word/2010/wordprocessingDrawing" xmlns:wp="http://schemas.openxmlformats.org/drawingml/2006/wordprocessingDrawing" xmlns:w10="urn:schemas-microsoft-com:office:word" xmlns:w="http://schemas.openxmlformats.org/wordprocessingml/2006/main" xmlns:w14="http://schemas.microsoft.com/office/word/2010/wordml" xmlns:w15="http://schemas.microsoft.com/office/word/2012/wordml" xmlns:w16cex="http://schemas.microsoft.com/office/word/2018/wordml/cex" xmlns:w16cid="http://schemas.microsoft.com/office/word/2016/wordml/cid" xmlns:w16="http://schemas.microsoft.com/office/word/2018/wordml" xmlns:w16se="http://schemas.microsoft.com/office/word/2015/wordml/symex" xmlns:wpg="http://schemas.microsoft.com/office/word/2010/wordprocessingGroup" xmlns:wpi="http://schemas.microsoft.com/office/word/2010/wordprocessingInk" xmlns:wne="http://schemas.microsoft.com/office/word/2006/wordml" xmlns:wps="http://schemas.microsoft.com/office/word/2010/wordprocessingShape" mc:Ignorable="w14 w15 w16se w16cid w16 w16cex wp14">
+<w:endnotes xmlns:wpc="http://schemas.microsoft.com/office/word/2010/wordprocessingCanvas" xmlns:cx="http://schemas.microsoft.com/office/drawing/2014/chartex" xmlns:cx1="http://schemas.microsoft.com/office/drawing/2015/9/8/chartex" xmlns:cx2="http://schemas.microsoft.com/office/drawing/2015/10/21/chartex" xmlns:cx3="http://schemas.microsoft.com/office/drawing/2016/5/9/chartex" xmlns:cx4="http://schemas.microsoft.com/office/drawing/2016/5/10/chartex" xmlns:cx5="http://schemas.microsoft.com/office/drawing/2016/5/11/chartex" xmlns:cx6="http://schemas.microsoft.com/office/drawing/2016/5/12/chartex" xmlns:cx7="http://schemas.microsoft.com/office/drawing/2016/5/13/chartex" xmlns:cx8="http://schemas.microsoft.com/office/drawing/2016/5/14/chartex" xmlns:mc="http://schemas.openxmlformats.org/markup-compatibility/2006" xmlns:aink="http://schemas.microsoft.com/office/drawing/2016/ink" xmlns:am3d="http://schemas.microsoft.com/office/drawing/2017/model3d" xmlns:o="urn:schemas-microsoft-com:office:office" xmlns:oel="http://schemas.microsoft.com/office/2019/extlst" xmlns:r="http://schemas.openxmlformats.org/officeDocument/2006/relationships" xmlns:m="http://schemas.openxmlformats.org/officeDocument/2006/math" xmlns:v="urn:schemas-microsoft-com:vml" xmlns:wp14="http://schemas.microsoft.com/office/word/2010/wordprocessingDrawing" xmlns:wp="http://schemas.openxmlformats.org/drawingml/2006/wordprocessingDrawing" xmlns:w10="urn:schemas-microsoft-com:office:word" xmlns:w="http://schemas.openxmlformats.org/wordprocessingml/2006/main" xmlns:w14="http://schemas.microsoft.com/office/word/2010/wordml" xmlns:w15="http://schemas.microsoft.com/office/word/2012/wordml" xmlns:w16cex="http://schemas.microsoft.com/office/word/2018/wordml/cex" xmlns:w16cid="http://schemas.microsoft.com/office/word/2016/wordml/cid" xmlns:w16="http://schemas.microsoft.com/office/word/2018/wordml" xmlns:w16sdtdh="http://schemas.microsoft.com/office/word/2020/wordml/sdtdatahash" xmlns:w16se="http://schemas.microsoft.com/office/word/2015/wordml/symex" xmlns:wpg="http://schemas.microsoft.com/office/word/2010/wordprocessingGroup" xmlns:wpi="http://schemas.microsoft.com/office/word/2010/wordprocessingInk" xmlns:wne="http://schemas.microsoft.com/office/word/2006/wordml" xmlns:wps="http://schemas.microsoft.com/office/word/2010/wordprocessingShape" mc:Ignorable="w14 w15 w16se w16cid w16 w16cex w16sdtdh wp14">
   <w:endnote w:type="separator" w:id="-1">
     <w:p>
       <w:pPr>
@@ -6149,22 +6432,13 @@
 </file>
 
 <file path=word/footer1.xml><?xml version="1.0" encoding="utf-8"?>
-<w:ftr xmlns:wpc="http://schemas.microsoft.com/office/word/2010/wordprocessingCanvas" xmlns:cx="http://schemas.microsoft.com/office/drawing/2014/chartex" xmlns:cx1="http://schemas.microsoft.com/office/drawing/2015/9/8/chartex" xmlns:cx2="http://schemas.microsoft.com/office/drawing/2015/10/21/chartex" xmlns:cx3="http://schemas.microsoft.com/office/drawing/2016/5/9/chartex" xmlns:cx4="http://schemas.microsoft.com/office/drawing/2016/5/10/chartex" xmlns:cx5="http://schemas.microsoft.com/office/drawing/2016/5/11/chartex" xmlns:cx6="http://schemas.microsoft.com/office/drawing/2016/5/12/chartex" xmlns:cx7="http://schemas.microsoft.com/office/drawing/2016/5/13/chartex" xmlns:cx8="http://schemas.microsoft.com/office/drawing/2016/5/14/chartex" xmlns:mc="http://schemas.openxmlformats.org/markup-compatibility/2006" xmlns:aink="http://schemas.microsoft.com/office/drawing/2016/ink" xmlns:am3d="http://schemas.microsoft.com/office/drawing/2017/model3d" xmlns:o="urn:schemas-microsoft-com:office:office" xmlns:r="http://schemas.openxmlformats.org/officeDocument/2006/relationships" xmlns:m="http://schemas.openxmlformats.org/officeDocument/2006/math" xmlns:v="urn:schemas-microsoft-com:vml" xmlns:wp14="http://schemas.microsoft.com/office/word/2010/wordprocessingDrawing" xmlns:wp="http://schemas.openxmlformats.org/drawingml/2006/wordprocessingDrawing" xmlns:w10="urn:schemas-microsoft-com:office:word" xmlns:w="http://schemas.openxmlformats.org/wordprocessingml/2006/main" xmlns:w14="http://schemas.microsoft.com/office/word/2010/wordml" xmlns:w15="http://schemas.microsoft.com/office/word/2012/wordml" xmlns:w16cex="http://schemas.microsoft.com/office/word/2018/wordml/cex" xmlns:w16cid="http://schemas.microsoft.com/office/word/2016/wordml/cid" xmlns:w16="http://schemas.microsoft.com/office/word/2018/wordml" xmlns:w16se="http://schemas.microsoft.com/office/word/2015/wordml/symex" xmlns:wpg="http://schemas.microsoft.com/office/word/2010/wordprocessingGroup" xmlns:wpi="http://schemas.microsoft.com/office/word/2010/wordprocessingInk" xmlns:wne="http://schemas.microsoft.com/office/word/2006/wordml" xmlns:wps="http://schemas.microsoft.com/office/word/2010/wordprocessingShape" mc:Ignorable="w14 w15 w16se w16cid w16 w16cex wp14">
-  <w:p>
-    <w:pPr>
-      <w:pStyle w:val="Footer"/>
-    </w:pPr>
-  </w:p>
-</w:ftr>
-</file>
-
-<file path=word/footer2.xml><?xml version="1.0" encoding="utf-8"?>
-<w:ftr xmlns:wpc="http://schemas.microsoft.com/office/word/2010/wordprocessingCanvas" xmlns:cx="http://schemas.microsoft.com/office/drawing/2014/chartex" xmlns:cx1="http://schemas.microsoft.com/office/drawing/2015/9/8/chartex" xmlns:cx2="http://schemas.microsoft.com/office/drawing/2015/10/21/chartex" xmlns:cx3="http://schemas.microsoft.com/office/drawing/2016/5/9/chartex" xmlns:cx4="http://schemas.microsoft.com/office/drawing/2016/5/10/chartex" xmlns:cx5="http://schemas.microsoft.com/office/drawing/2016/5/11/chartex" xmlns:cx6="http://schemas.microsoft.com/office/drawing/2016/5/12/chartex" xmlns:cx7="http://schemas.microsoft.com/office/drawing/2016/5/13/chartex" xmlns:cx8="http://schemas.microsoft.com/office/drawing/2016/5/14/chartex" xmlns:mc="http://schemas.openxmlformats.org/markup-compatibility/2006" xmlns:aink="http://schemas.microsoft.com/office/drawing/2016/ink" xmlns:am3d="http://schemas.microsoft.com/office/drawing/2017/model3d" xmlns:o="urn:schemas-microsoft-com:office:office" xmlns:r="http://schemas.openxmlformats.org/officeDocument/2006/relationships" xmlns:m="http://schemas.openxmlformats.org/officeDocument/2006/math" xmlns:v="urn:schemas-microsoft-com:vml" xmlns:wp14="http://schemas.microsoft.com/office/word/2010/wordprocessingDrawing" xmlns:wp="http://schemas.openxmlformats.org/drawingml/2006/wordprocessingDrawing" xmlns:w10="urn:schemas-microsoft-com:office:word" xmlns:w="http://schemas.openxmlformats.org/wordprocessingml/2006/main" xmlns:w14="http://schemas.microsoft.com/office/word/2010/wordml" xmlns:w15="http://schemas.microsoft.com/office/word/2012/wordml" xmlns:w16cex="http://schemas.microsoft.com/office/word/2018/wordml/cex" xmlns:w16cid="http://schemas.microsoft.com/office/word/2016/wordml/cid" xmlns:w16="http://schemas.microsoft.com/office/word/2018/wordml" xmlns:w16se="http://schemas.microsoft.com/office/word/2015/wordml/symex" xmlns:wpg="http://schemas.microsoft.com/office/word/2010/wordprocessingGroup" xmlns:wpi="http://schemas.microsoft.com/office/word/2010/wordprocessingInk" xmlns:wne="http://schemas.microsoft.com/office/word/2006/wordml" xmlns:wps="http://schemas.microsoft.com/office/word/2010/wordprocessingShape" mc:Ignorable="w14 w15 w16se w16cid w16 w16cex wp14">
+<w:ftr xmlns:wpc="http://schemas.microsoft.com/office/word/2010/wordprocessingCanvas" xmlns:cx="http://schemas.microsoft.com/office/drawing/2014/chartex" xmlns:cx1="http://schemas.microsoft.com/office/drawing/2015/9/8/chartex" xmlns:cx2="http://schemas.microsoft.com/office/drawing/2015/10/21/chartex" xmlns:cx3="http://schemas.microsoft.com/office/drawing/2016/5/9/chartex" xmlns:cx4="http://schemas.microsoft.com/office/drawing/2016/5/10/chartex" xmlns:cx5="http://schemas.microsoft.com/office/drawing/2016/5/11/chartex" xmlns:cx6="http://schemas.microsoft.com/office/drawing/2016/5/12/chartex" xmlns:cx7="http://schemas.microsoft.com/office/drawing/2016/5/13/chartex" xmlns:cx8="http://schemas.microsoft.com/office/drawing/2016/5/14/chartex" xmlns:mc="http://schemas.openxmlformats.org/markup-compatibility/2006" xmlns:aink="http://schemas.microsoft.com/office/drawing/2016/ink" xmlns:am3d="http://schemas.microsoft.com/office/drawing/2017/model3d" xmlns:o="urn:schemas-microsoft-com:office:office" xmlns:oel="http://schemas.microsoft.com/office/2019/extlst" xmlns:r="http://schemas.openxmlformats.org/officeDocument/2006/relationships" xmlns:m="http://schemas.openxmlformats.org/officeDocument/2006/math" xmlns:v="urn:schemas-microsoft-com:vml" xmlns:wp14="http://schemas.microsoft.com/office/word/2010/wordprocessingDrawing" xmlns:wp="http://schemas.openxmlformats.org/drawingml/2006/wordprocessingDrawing" xmlns:w10="urn:schemas-microsoft-com:office:word" xmlns:w="http://schemas.openxmlformats.org/wordprocessingml/2006/main" xmlns:w14="http://schemas.microsoft.com/office/word/2010/wordml" xmlns:w15="http://schemas.microsoft.com/office/word/2012/wordml" xmlns:w16cex="http://schemas.microsoft.com/office/word/2018/wordml/cex" xmlns:w16cid="http://schemas.microsoft.com/office/word/2016/wordml/cid" xmlns:w16="http://schemas.microsoft.com/office/word/2018/wordml" xmlns:w16sdtdh="http://schemas.microsoft.com/office/word/2020/wordml/sdtdatahash" xmlns:w16se="http://schemas.microsoft.com/office/word/2015/wordml/symex" xmlns:wpg="http://schemas.microsoft.com/office/word/2010/wordprocessingGroup" xmlns:wpi="http://schemas.microsoft.com/office/word/2010/wordprocessingInk" xmlns:wne="http://schemas.microsoft.com/office/word/2006/wordml" xmlns:wps="http://schemas.microsoft.com/office/word/2010/wordprocessingShape" mc:Ignorable="w14 w15 w16se w16cid w16 w16cex w16sdtdh wp14">
   <w:p>
     <w:pPr>
       <w:pBdr>
         <w:top w:val="single" w:sz="4" w:space="1" w:color="auto"/>
       </w:pBdr>
+      <w:jc w:val="right"/>
       <w:rPr>
         <w:b/>
         <w:bCs/>
@@ -6353,18 +6627,8 @@
 </w:ftr>
 </file>
 
-<file path=word/footer3.xml><?xml version="1.0" encoding="utf-8"?>
-<w:ftr xmlns:wpc="http://schemas.microsoft.com/office/word/2010/wordprocessingCanvas" xmlns:cx="http://schemas.microsoft.com/office/drawing/2014/chartex" xmlns:cx1="http://schemas.microsoft.com/office/drawing/2015/9/8/chartex" xmlns:cx2="http://schemas.microsoft.com/office/drawing/2015/10/21/chartex" xmlns:cx3="http://schemas.microsoft.com/office/drawing/2016/5/9/chartex" xmlns:cx4="http://schemas.microsoft.com/office/drawing/2016/5/10/chartex" xmlns:cx5="http://schemas.microsoft.com/office/drawing/2016/5/11/chartex" xmlns:cx6="http://schemas.microsoft.com/office/drawing/2016/5/12/chartex" xmlns:cx7="http://schemas.microsoft.com/office/drawing/2016/5/13/chartex" xmlns:cx8="http://schemas.microsoft.com/office/drawing/2016/5/14/chartex" xmlns:mc="http://schemas.openxmlformats.org/markup-compatibility/2006" xmlns:aink="http://schemas.microsoft.com/office/drawing/2016/ink" xmlns:am3d="http://schemas.microsoft.com/office/drawing/2017/model3d" xmlns:o="urn:schemas-microsoft-com:office:office" xmlns:r="http://schemas.openxmlformats.org/officeDocument/2006/relationships" xmlns:m="http://schemas.openxmlformats.org/officeDocument/2006/math" xmlns:v="urn:schemas-microsoft-com:vml" xmlns:wp14="http://schemas.microsoft.com/office/word/2010/wordprocessingDrawing" xmlns:wp="http://schemas.openxmlformats.org/drawingml/2006/wordprocessingDrawing" xmlns:w10="urn:schemas-microsoft-com:office:word" xmlns:w="http://schemas.openxmlformats.org/wordprocessingml/2006/main" xmlns:w14="http://schemas.microsoft.com/office/word/2010/wordml" xmlns:w15="http://schemas.microsoft.com/office/word/2012/wordml" xmlns:w16cex="http://schemas.microsoft.com/office/word/2018/wordml/cex" xmlns:w16cid="http://schemas.microsoft.com/office/word/2016/wordml/cid" xmlns:w16="http://schemas.microsoft.com/office/word/2018/wordml" xmlns:w16se="http://schemas.microsoft.com/office/word/2015/wordml/symex" xmlns:wpg="http://schemas.microsoft.com/office/word/2010/wordprocessingGroup" xmlns:wpi="http://schemas.microsoft.com/office/word/2010/wordprocessingInk" xmlns:wne="http://schemas.microsoft.com/office/word/2006/wordml" xmlns:wps="http://schemas.microsoft.com/office/word/2010/wordprocessingShape" mc:Ignorable="w14 w15 w16se w16cid w16 w16cex wp14">
-  <w:p>
-    <w:pPr>
-      <w:pStyle w:val="Footer"/>
-    </w:pPr>
-  </w:p>
-</w:ftr>
-</file>
-
 <file path=word/footnotes.xml><?xml version="1.0" encoding="utf-8"?>
-<w:footnotes xmlns:wpc="http://schemas.microsoft.com/office/word/2010/wordprocessingCanvas" xmlns:cx="http://schemas.microsoft.com/office/drawing/2014/chartex" xmlns:cx1="http://schemas.microsoft.com/office/drawing/2015/9/8/chartex" xmlns:cx2="http://schemas.microsoft.com/office/drawing/2015/10/21/chartex" xmlns:cx3="http://schemas.microsoft.com/office/drawing/2016/5/9/chartex" xmlns:cx4="http://schemas.microsoft.com/office/drawing/2016/5/10/chartex" xmlns:cx5="http://schemas.microsoft.com/office/drawing/2016/5/11/chartex" xmlns:cx6="http://schemas.microsoft.com/office/drawing/2016/5/12/chartex" xmlns:cx7="http://schemas.microsoft.com/office/drawing/2016/5/13/chartex" xmlns:cx8="http://schemas.microsoft.com/office/drawing/2016/5/14/chartex" xmlns:mc="http://schemas.openxmlformats.org/markup-compatibility/2006" xmlns:aink="http://schemas.microsoft.com/office/drawing/2016/ink" xmlns:am3d="http://schemas.microsoft.com/office/drawing/2017/model3d" xmlns:o="urn:schemas-microsoft-com:office:office" xmlns:r="http://schemas.openxmlformats.org/officeDocument/2006/relationships" xmlns:m="http://schemas.openxmlformats.org/officeDocument/2006/math" xmlns:v="urn:schemas-microsoft-com:vml" xmlns:wp14="http://schemas.microsoft.com/office/word/2010/wordprocessingDrawing" xmlns:wp="http://schemas.openxmlformats.org/drawingml/2006/wordprocessingDrawing" xmlns:w10="urn:schemas-microsoft-com:office:word" xmlns:w="http://schemas.openxmlformats.org/wordprocessingml/2006/main" xmlns:w14="http://schemas.microsoft.com/office/word/2010/wordml" xmlns:w15="http://schemas.microsoft.com/office/word/2012/wordml" xmlns:w16cex="http://schemas.microsoft.com/office/word/2018/wordml/cex" xmlns:w16cid="http://schemas.microsoft.com/office/word/2016/wordml/cid" xmlns:w16="http://schemas.microsoft.com/office/word/2018/wordml" xmlns:w16se="http://schemas.microsoft.com/office/word/2015/wordml/symex" xmlns:wpg="http://schemas.microsoft.com/office/word/2010/wordprocessingGroup" xmlns:wpi="http://schemas.microsoft.com/office/word/2010/wordprocessingInk" xmlns:wne="http://schemas.microsoft.com/office/word/2006/wordml" xmlns:wps="http://schemas.microsoft.com/office/word/2010/wordprocessingShape" mc:Ignorable="w14 w15 w16se w16cid w16 w16cex wp14">
+<w:footnotes xmlns:wpc="http://schemas.microsoft.com/office/word/2010/wordprocessingCanvas" xmlns:cx="http://schemas.microsoft.com/office/drawing/2014/chartex" xmlns:cx1="http://schemas.microsoft.com/office/drawing/2015/9/8/chartex" xmlns:cx2="http://schemas.microsoft.com/office/drawing/2015/10/21/chartex" xmlns:cx3="http://schemas.microsoft.com/office/drawing/2016/5/9/chartex" xmlns:cx4="http://schemas.microsoft.com/office/drawing/2016/5/10/chartex" xmlns:cx5="http://schemas.microsoft.com/office/drawing/2016/5/11/chartex" xmlns:cx6="http://schemas.microsoft.com/office/drawing/2016/5/12/chartex" xmlns:cx7="http://schemas.microsoft.com/office/drawing/2016/5/13/chartex" xmlns:cx8="http://schemas.microsoft.com/office/drawing/2016/5/14/chartex" xmlns:mc="http://schemas.openxmlformats.org/markup-compatibility/2006" xmlns:aink="http://schemas.microsoft.com/office/drawing/2016/ink" xmlns:am3d="http://schemas.microsoft.com/office/drawing/2017/model3d" xmlns:o="urn:schemas-microsoft-com:office:office" xmlns:oel="http://schemas.microsoft.com/office/2019/extlst" xmlns:r="http://schemas.openxmlformats.org/officeDocument/2006/relationships" xmlns:m="http://schemas.openxmlformats.org/officeDocument/2006/math" xmlns:v="urn:schemas-microsoft-com:vml" xmlns:wp14="http://schemas.microsoft.com/office/word/2010/wordprocessingDrawing" xmlns:wp="http://schemas.openxmlformats.org/drawingml/2006/wordprocessingDrawing" xmlns:w10="urn:schemas-microsoft-com:office:word" xmlns:w="http://schemas.openxmlformats.org/wordprocessingml/2006/main" xmlns:w14="http://schemas.microsoft.com/office/word/2010/wordml" xmlns:w15="http://schemas.microsoft.com/office/word/2012/wordml" xmlns:w16cex="http://schemas.microsoft.com/office/word/2018/wordml/cex" xmlns:w16cid="http://schemas.microsoft.com/office/word/2016/wordml/cid" xmlns:w16="http://schemas.microsoft.com/office/word/2018/wordml" xmlns:w16sdtdh="http://schemas.microsoft.com/office/word/2020/wordml/sdtdatahash" xmlns:w16se="http://schemas.microsoft.com/office/word/2015/wordml/symex" xmlns:wpg="http://schemas.microsoft.com/office/word/2010/wordprocessingGroup" xmlns:wpi="http://schemas.microsoft.com/office/word/2010/wordprocessingInk" xmlns:wne="http://schemas.microsoft.com/office/word/2006/wordml" xmlns:wps="http://schemas.microsoft.com/office/word/2010/wordprocessingShape" mc:Ignorable="w14 w15 w16se w16cid w16 w16cex w16sdtdh wp14">
   <w:footnote w:type="separator" w:id="-1">
     <w:p>
       <w:pPr>
@@ -6389,17 +6653,7 @@
 </file>
 
 <file path=word/header1.xml><?xml version="1.0" encoding="utf-8"?>
-<w:hdr xmlns:wpc="http://schemas.microsoft.com/office/word/2010/wordprocessingCanvas" xmlns:cx="http://schemas.microsoft.com/office/drawing/2014/chartex" xmlns:cx1="http://schemas.microsoft.com/office/drawing/2015/9/8/chartex" xmlns:cx2="http://schemas.microsoft.com/office/drawing/2015/10/21/chartex" xmlns:cx3="http://schemas.microsoft.com/office/drawing/2016/5/9/chartex" xmlns:cx4="http://schemas.microsoft.com/office/drawing/2016/5/10/chartex" xmlns:cx5="http://schemas.microsoft.com/office/drawing/2016/5/11/chartex" xmlns:cx6="http://schemas.microsoft.com/office/drawing/2016/5/12/chartex" xmlns:cx7="http://schemas.microsoft.com/office/drawing/2016/5/13/chartex" xmlns:cx8="http://schemas.microsoft.com/office/drawing/2016/5/14/chartex" xmlns:mc="http://schemas.openxmlformats.org/markup-compatibility/2006" xmlns:aink="http://schemas.microsoft.com/office/drawing/2016/ink" xmlns:am3d="http://schemas.microsoft.com/office/drawing/2017/model3d" xmlns:o="urn:schemas-microsoft-com:office:office" xmlns:r="http://schemas.openxmlformats.org/officeDocument/2006/relationships" xmlns:m="http://schemas.openxmlformats.org/officeDocument/2006/math" xmlns:v="urn:schemas-microsoft-com:vml" xmlns:wp14="http://schemas.microsoft.com/office/word/2010/wordprocessingDrawing" xmlns:wp="http://schemas.openxmlformats.org/drawingml/2006/wordprocessingDrawing" xmlns:w10="urn:schemas-microsoft-com:office:word" xmlns:w="http://schemas.openxmlformats.org/wordprocessingml/2006/main" xmlns:w14="http://schemas.microsoft.com/office/word/2010/wordml" xmlns:w15="http://schemas.microsoft.com/office/word/2012/wordml" xmlns:w16cex="http://schemas.microsoft.com/office/word/2018/wordml/cex" xmlns:w16cid="http://schemas.microsoft.com/office/word/2016/wordml/cid" xmlns:w16="http://schemas.microsoft.com/office/word/2018/wordml" xmlns:w16se="http://schemas.microsoft.com/office/word/2015/wordml/symex" xmlns:wpg="http://schemas.microsoft.com/office/word/2010/wordprocessingGroup" xmlns:wpi="http://schemas.microsoft.com/office/word/2010/wordprocessingInk" xmlns:wne="http://schemas.microsoft.com/office/word/2006/wordml" xmlns:wps="http://schemas.microsoft.com/office/word/2010/wordprocessingShape" mc:Ignorable="w14 w15 w16se w16cid w16 w16cex wp14">
-  <w:p>
-    <w:pPr>
-      <w:pStyle w:val="Header"/>
-    </w:pPr>
-  </w:p>
-</w:hdr>
-</file>
-
-<file path=word/header2.xml><?xml version="1.0" encoding="utf-8"?>
-<w:hdr xmlns:wpc="http://schemas.microsoft.com/office/word/2010/wordprocessingCanvas" xmlns:cx="http://schemas.microsoft.com/office/drawing/2014/chartex" xmlns:cx1="http://schemas.microsoft.com/office/drawing/2015/9/8/chartex" xmlns:cx2="http://schemas.microsoft.com/office/drawing/2015/10/21/chartex" xmlns:cx3="http://schemas.microsoft.com/office/drawing/2016/5/9/chartex" xmlns:cx4="http://schemas.microsoft.com/office/drawing/2016/5/10/chartex" xmlns:cx5="http://schemas.microsoft.com/office/drawing/2016/5/11/chartex" xmlns:cx6="http://schemas.microsoft.com/office/drawing/2016/5/12/chartex" xmlns:cx7="http://schemas.microsoft.com/office/drawing/2016/5/13/chartex" xmlns:cx8="http://schemas.microsoft.com/office/drawing/2016/5/14/chartex" xmlns:mc="http://schemas.openxmlformats.org/markup-compatibility/2006" xmlns:aink="http://schemas.microsoft.com/office/drawing/2016/ink" xmlns:am3d="http://schemas.microsoft.com/office/drawing/2017/model3d" xmlns:o="urn:schemas-microsoft-com:office:office" xmlns:r="http://schemas.openxmlformats.org/officeDocument/2006/relationships" xmlns:m="http://schemas.openxmlformats.org/officeDocument/2006/math" xmlns:v="urn:schemas-microsoft-com:vml" xmlns:wp14="http://schemas.microsoft.com/office/word/2010/wordprocessingDrawing" xmlns:wp="http://schemas.openxmlformats.org/drawingml/2006/wordprocessingDrawing" xmlns:w10="urn:schemas-microsoft-com:office:word" xmlns:w="http://schemas.openxmlformats.org/wordprocessingml/2006/main" xmlns:w14="http://schemas.microsoft.com/office/word/2010/wordml" xmlns:w15="http://schemas.microsoft.com/office/word/2012/wordml" xmlns:w16cex="http://schemas.microsoft.com/office/word/2018/wordml/cex" xmlns:w16cid="http://schemas.microsoft.com/office/word/2016/wordml/cid" xmlns:w16="http://schemas.microsoft.com/office/word/2018/wordml" xmlns:w16se="http://schemas.microsoft.com/office/word/2015/wordml/symex" xmlns:wpg="http://schemas.microsoft.com/office/word/2010/wordprocessingGroup" xmlns:wpi="http://schemas.microsoft.com/office/word/2010/wordprocessingInk" xmlns:wne="http://schemas.microsoft.com/office/word/2006/wordml" xmlns:wps="http://schemas.microsoft.com/office/word/2010/wordprocessingShape" mc:Ignorable="w14 w15 w16se w16cid w16 w16cex wp14">
+<w:hdr xmlns:wpc="http://schemas.microsoft.com/office/word/2010/wordprocessingCanvas" xmlns:cx="http://schemas.microsoft.com/office/drawing/2014/chartex" xmlns:cx1="http://schemas.microsoft.com/office/drawing/2015/9/8/chartex" xmlns:cx2="http://schemas.microsoft.com/office/drawing/2015/10/21/chartex" xmlns:cx3="http://schemas.microsoft.com/office/drawing/2016/5/9/chartex" xmlns:cx4="http://schemas.microsoft.com/office/drawing/2016/5/10/chartex" xmlns:cx5="http://schemas.microsoft.com/office/drawing/2016/5/11/chartex" xmlns:cx6="http://schemas.microsoft.com/office/drawing/2016/5/12/chartex" xmlns:cx7="http://schemas.microsoft.com/office/drawing/2016/5/13/chartex" xmlns:cx8="http://schemas.microsoft.com/office/drawing/2016/5/14/chartex" xmlns:mc="http://schemas.openxmlformats.org/markup-compatibility/2006" xmlns:aink="http://schemas.microsoft.com/office/drawing/2016/ink" xmlns:am3d="http://schemas.microsoft.com/office/drawing/2017/model3d" xmlns:o="urn:schemas-microsoft-com:office:office" xmlns:oel="http://schemas.microsoft.com/office/2019/extlst" xmlns:r="http://schemas.openxmlformats.org/officeDocument/2006/relationships" xmlns:m="http://schemas.openxmlformats.org/officeDocument/2006/math" xmlns:v="urn:schemas-microsoft-com:vml" xmlns:wp14="http://schemas.microsoft.com/office/word/2010/wordprocessingDrawing" xmlns:wp="http://schemas.openxmlformats.org/drawingml/2006/wordprocessingDrawing" xmlns:w10="urn:schemas-microsoft-com:office:word" xmlns:w="http://schemas.openxmlformats.org/wordprocessingml/2006/main" xmlns:w14="http://schemas.microsoft.com/office/word/2010/wordml" xmlns:w15="http://schemas.microsoft.com/office/word/2012/wordml" xmlns:w16cex="http://schemas.microsoft.com/office/word/2018/wordml/cex" xmlns:w16cid="http://schemas.microsoft.com/office/word/2016/wordml/cid" xmlns:w16="http://schemas.microsoft.com/office/word/2018/wordml" xmlns:w16sdtdh="http://schemas.microsoft.com/office/word/2020/wordml/sdtdatahash" xmlns:w16se="http://schemas.microsoft.com/office/word/2015/wordml/symex" xmlns:wpg="http://schemas.microsoft.com/office/word/2010/wordprocessingGroup" xmlns:wpi="http://schemas.microsoft.com/office/word/2010/wordprocessingInk" xmlns:wne="http://schemas.microsoft.com/office/word/2006/wordml" xmlns:wps="http://schemas.microsoft.com/office/word/2010/wordprocessingShape" mc:Ignorable="w14 w15 w16se w16cid w16 w16cex w16sdtdh wp14">
   <w:p>
     <w:pPr>
       <w:pStyle w:val="Header"/>
@@ -6411,18 +6665,8 @@
 </w:hdr>
 </file>
 
-<file path=word/header3.xml><?xml version="1.0" encoding="utf-8"?>
-<w:hdr xmlns:wpc="http://schemas.microsoft.com/office/word/2010/wordprocessingCanvas" xmlns:cx="http://schemas.microsoft.com/office/drawing/2014/chartex" xmlns:cx1="http://schemas.microsoft.com/office/drawing/2015/9/8/chartex" xmlns:cx2="http://schemas.microsoft.com/office/drawing/2015/10/21/chartex" xmlns:cx3="http://schemas.microsoft.com/office/drawing/2016/5/9/chartex" xmlns:cx4="http://schemas.microsoft.com/office/drawing/2016/5/10/chartex" xmlns:cx5="http://schemas.microsoft.com/office/drawing/2016/5/11/chartex" xmlns:cx6="http://schemas.microsoft.com/office/drawing/2016/5/12/chartex" xmlns:cx7="http://schemas.microsoft.com/office/drawing/2016/5/13/chartex" xmlns:cx8="http://schemas.microsoft.com/office/drawing/2016/5/14/chartex" xmlns:mc="http://schemas.openxmlformats.org/markup-compatibility/2006" xmlns:aink="http://schemas.microsoft.com/office/drawing/2016/ink" xmlns:am3d="http://schemas.microsoft.com/office/drawing/2017/model3d" xmlns:o="urn:schemas-microsoft-com:office:office" xmlns:r="http://schemas.openxmlformats.org/officeDocument/2006/relationships" xmlns:m="http://schemas.openxmlformats.org/officeDocument/2006/math" xmlns:v="urn:schemas-microsoft-com:vml" xmlns:wp14="http://schemas.microsoft.com/office/word/2010/wordprocessingDrawing" xmlns:wp="http://schemas.openxmlformats.org/drawingml/2006/wordprocessingDrawing" xmlns:w10="urn:schemas-microsoft-com:office:word" xmlns:w="http://schemas.openxmlformats.org/wordprocessingml/2006/main" xmlns:w14="http://schemas.microsoft.com/office/word/2010/wordml" xmlns:w15="http://schemas.microsoft.com/office/word/2012/wordml" xmlns:w16cex="http://schemas.microsoft.com/office/word/2018/wordml/cex" xmlns:w16cid="http://schemas.microsoft.com/office/word/2016/wordml/cid" xmlns:w16="http://schemas.microsoft.com/office/word/2018/wordml" xmlns:w16se="http://schemas.microsoft.com/office/word/2015/wordml/symex" xmlns:wpg="http://schemas.microsoft.com/office/word/2010/wordprocessingGroup" xmlns:wpi="http://schemas.microsoft.com/office/word/2010/wordprocessingInk" xmlns:wne="http://schemas.microsoft.com/office/word/2006/wordml" xmlns:wps="http://schemas.microsoft.com/office/word/2010/wordprocessingShape" mc:Ignorable="w14 w15 w16se w16cid w16 w16cex wp14">
-  <w:p>
-    <w:pPr>
-      <w:pStyle w:val="Header"/>
-    </w:pPr>
-  </w:p>
-</w:hdr>
-</file>
-
 <file path=word/styles.xml><?xml version="1.0" encoding="utf-8"?>
-<w:styles xmlns:mc="http://schemas.openxmlformats.org/markup-compatibility/2006" xmlns:r="http://schemas.openxmlformats.org/officeDocument/2006/relationships" xmlns:w="http://schemas.openxmlformats.org/wordprocessingml/2006/main" xmlns:w14="http://schemas.microsoft.com/office/word/2010/wordml" xmlns:w15="http://schemas.microsoft.com/office/word/2012/wordml" xmlns:w16cex="http://schemas.microsoft.com/office/word/2018/wordml/cex" xmlns:w16cid="http://schemas.microsoft.com/office/word/2016/wordml/cid" xmlns:w16="http://schemas.microsoft.com/office/word/2018/wordml" xmlns:w16se="http://schemas.microsoft.com/office/word/2015/wordml/symex" mc:Ignorable="w14 w15 w16se w16cid w16 w16cex">
+<w:styles xmlns:mc="http://schemas.openxmlformats.org/markup-compatibility/2006" xmlns:r="http://schemas.openxmlformats.org/officeDocument/2006/relationships" xmlns:w="http://schemas.openxmlformats.org/wordprocessingml/2006/main" xmlns:w14="http://schemas.microsoft.com/office/word/2010/wordml" xmlns:w15="http://schemas.microsoft.com/office/word/2012/wordml" xmlns:w16cex="http://schemas.microsoft.com/office/word/2018/wordml/cex" xmlns:w16cid="http://schemas.microsoft.com/office/word/2016/wordml/cid" xmlns:w16="http://schemas.microsoft.com/office/word/2018/wordml" xmlns:w16sdtdh="http://schemas.microsoft.com/office/word/2020/wordml/sdtdatahash" xmlns:w16se="http://schemas.microsoft.com/office/word/2015/wordml/symex" mc:Ignorable="w14 w15 w16se w16cid w16 w16cex w16sdtdh">
   <w:docDefaults>
     <w:rPrDefault>
       <w:rPr>
@@ -6835,7 +7079,6 @@
     <w:uiPriority w:val="99"/>
     <w:semiHidden/>
     <w:unhideWhenUsed/>
-    <w:qFormat/>
     <w:tblPr>
       <w:tblInd w:w="0" w:type="dxa"/>
       <w:tblCellMar>

</xml_diff>

<commit_message>
nmv 05 11 2022
</commit_message>
<xml_diff>
--- a/TS-Padam/TS-2.4/TS 2.4 Malayalam Pada Paatam Corrections.docx
+++ b/TS-Padam/TS-2.4/TS 2.4 Malayalam Pada Paatam Corrections.docx
@@ -51,9 +51,8 @@
           <w:szCs w:val="32"/>
           <w:u w:val="single"/>
         </w:rPr>
-        <w:t xml:space="preserve">Observed </w:t>
+        <w:t xml:space="preserve">Observed till </w:t>
       </w:r>
-      <w:proofErr w:type="gramStart"/>
       <w:r>
         <w:rPr>
           <w:b/>
@@ -62,20 +61,8 @@
           <w:szCs w:val="32"/>
           <w:u w:val="single"/>
         </w:rPr>
-        <w:t xml:space="preserve">till </w:t>
+        <w:t>31st Oct 2022</w:t>
       </w:r>
-      <w:r>
-        <w:rPr>
-          <w:b/>
-          <w:bCs/>
-          <w:sz w:val="32"/>
-          <w:szCs w:val="32"/>
-          <w:highlight w:val="red"/>
-          <w:u w:val="single"/>
-        </w:rPr>
-        <w:t>????</w:t>
-      </w:r>
-      <w:proofErr w:type="gramEnd"/>
     </w:p>
     <w:p>
       <w:pPr>
@@ -91,23 +78,7 @@
           <w:b/>
           <w:bCs/>
         </w:rPr>
-        <w:t>(</w:t>
-      </w:r>
-      <w:proofErr w:type="gramStart"/>
-      <w:r>
-        <w:rPr>
-          <w:b/>
-          <w:bCs/>
-        </w:rPr>
-        <w:t>ignore</w:t>
-      </w:r>
-      <w:proofErr w:type="gramEnd"/>
-      <w:r>
-        <w:rPr>
-          <w:b/>
-          <w:bCs/>
-        </w:rPr>
-        <w:t xml:space="preserve"> those which are already incorporated in your book’s version and date)</w:t>
+        <w:t>(ignore those which are already incorporated in your book’s version and date)</w:t>
       </w:r>
     </w:p>
     <w:tbl>
@@ -628,25 +599,14 @@
                 <w:lang w:bidi="ta-IN"/>
               </w:rPr>
             </w:pPr>
-            <w:proofErr w:type="gramStart"/>
-            <w:r>
-              <w:rPr>
-                <w:rFonts w:cs="Latha"/>
-                <w:sz w:val="28"/>
-                <w:szCs w:val="28"/>
-                <w:lang w:bidi="ta-IN"/>
-              </w:rPr>
-              <w:t>Panchaati  No.</w:t>
-            </w:r>
-            <w:proofErr w:type="gramEnd"/>
-            <w:r>
-              <w:rPr>
-                <w:rFonts w:cs="Latha"/>
-                <w:sz w:val="28"/>
-                <w:szCs w:val="28"/>
-                <w:lang w:bidi="ta-IN"/>
-              </w:rPr>
-              <w:t xml:space="preserve"> 2</w:t>
+            <w:r>
+              <w:rPr>
+                <w:rFonts w:cs="Latha"/>
+                <w:sz w:val="28"/>
+                <w:szCs w:val="28"/>
+                <w:lang w:bidi="ta-IN"/>
+              </w:rPr>
+              <w:t>Panchaati  No. 2</w:t>
             </w:r>
           </w:p>
         </w:tc>
@@ -892,25 +852,14 @@
                 <w:lang w:bidi="ta-IN"/>
               </w:rPr>
             </w:pPr>
-            <w:proofErr w:type="gramStart"/>
-            <w:r>
-              <w:rPr>
-                <w:rFonts w:cs="Latha"/>
-                <w:sz w:val="28"/>
-                <w:szCs w:val="28"/>
-                <w:lang w:bidi="ta-IN"/>
-              </w:rPr>
-              <w:t>Panchaati  No.</w:t>
-            </w:r>
-            <w:proofErr w:type="gramEnd"/>
-            <w:r>
-              <w:rPr>
-                <w:rFonts w:cs="Latha"/>
-                <w:sz w:val="28"/>
-                <w:szCs w:val="28"/>
-                <w:lang w:bidi="ta-IN"/>
-              </w:rPr>
-              <w:t xml:space="preserve"> 18</w:t>
+            <w:r>
+              <w:rPr>
+                <w:rFonts w:cs="Latha"/>
+                <w:sz w:val="28"/>
+                <w:szCs w:val="28"/>
+                <w:lang w:bidi="ta-IN"/>
+              </w:rPr>
+              <w:t>Panchaati  No. 18</w:t>
             </w:r>
           </w:p>
         </w:tc>
@@ -1179,25 +1128,14 @@
                 <w:lang w:bidi="ta-IN"/>
               </w:rPr>
             </w:pPr>
-            <w:proofErr w:type="gramStart"/>
-            <w:r>
-              <w:rPr>
-                <w:rFonts w:cs="Latha"/>
-                <w:sz w:val="28"/>
-                <w:szCs w:val="28"/>
-                <w:lang w:bidi="ta-IN"/>
-              </w:rPr>
-              <w:t>Panchaati  No.</w:t>
-            </w:r>
-            <w:proofErr w:type="gramEnd"/>
-            <w:r>
-              <w:rPr>
-                <w:rFonts w:cs="Latha"/>
-                <w:sz w:val="28"/>
-                <w:szCs w:val="28"/>
-                <w:lang w:bidi="ta-IN"/>
-              </w:rPr>
-              <w:t xml:space="preserve"> 20</w:t>
+            <w:r>
+              <w:rPr>
+                <w:rFonts w:cs="Latha"/>
+                <w:sz w:val="28"/>
+                <w:szCs w:val="28"/>
+                <w:lang w:bidi="ta-IN"/>
+              </w:rPr>
+              <w:t>Panchaati  No. 20</w:t>
             </w:r>
           </w:p>
         </w:tc>
@@ -1731,25 +1669,14 @@
                 <w:lang w:bidi="ta-IN"/>
               </w:rPr>
             </w:pPr>
-            <w:proofErr w:type="gramStart"/>
-            <w:r>
-              <w:rPr>
-                <w:rFonts w:cs="Latha"/>
-                <w:sz w:val="28"/>
-                <w:szCs w:val="28"/>
-                <w:lang w:bidi="ta-IN"/>
-              </w:rPr>
-              <w:t>Panchaati  No.</w:t>
-            </w:r>
-            <w:proofErr w:type="gramEnd"/>
-            <w:r>
-              <w:rPr>
-                <w:rFonts w:cs="Latha"/>
-                <w:sz w:val="28"/>
-                <w:szCs w:val="28"/>
-                <w:lang w:bidi="ta-IN"/>
-              </w:rPr>
-              <w:t xml:space="preserve"> 6</w:t>
+            <w:r>
+              <w:rPr>
+                <w:rFonts w:cs="Latha"/>
+                <w:sz w:val="28"/>
+                <w:szCs w:val="28"/>
+                <w:lang w:bidi="ta-IN"/>
+              </w:rPr>
+              <w:t>Panchaati  No. 6</w:t>
             </w:r>
           </w:p>
         </w:tc>
@@ -2102,25 +2029,14 @@
                 <w:lang w:bidi="ta-IN"/>
               </w:rPr>
             </w:pPr>
-            <w:proofErr w:type="gramStart"/>
-            <w:r>
-              <w:rPr>
-                <w:rFonts w:cs="Latha"/>
-                <w:sz w:val="28"/>
-                <w:szCs w:val="28"/>
-                <w:lang w:bidi="ta-IN"/>
-              </w:rPr>
-              <w:t>Panchaati  No.</w:t>
-            </w:r>
-            <w:proofErr w:type="gramEnd"/>
-            <w:r>
-              <w:rPr>
-                <w:rFonts w:cs="Latha"/>
-                <w:sz w:val="28"/>
-                <w:szCs w:val="28"/>
-                <w:lang w:bidi="ta-IN"/>
-              </w:rPr>
-              <w:t xml:space="preserve"> 15</w:t>
+            <w:r>
+              <w:rPr>
+                <w:rFonts w:cs="Latha"/>
+                <w:sz w:val="28"/>
+                <w:szCs w:val="28"/>
+                <w:lang w:bidi="ta-IN"/>
+              </w:rPr>
+              <w:t>Panchaati  No. 15</w:t>
             </w:r>
           </w:p>
         </w:tc>
@@ -2478,25 +2394,14 @@
                 <w:lang w:bidi="ta-IN"/>
               </w:rPr>
             </w:pPr>
-            <w:proofErr w:type="gramStart"/>
-            <w:r>
-              <w:rPr>
-                <w:rFonts w:cs="Latha"/>
-                <w:sz w:val="28"/>
-                <w:szCs w:val="28"/>
-                <w:lang w:bidi="ta-IN"/>
-              </w:rPr>
-              <w:t>Panchaati  No.</w:t>
-            </w:r>
-            <w:proofErr w:type="gramEnd"/>
-            <w:r>
-              <w:rPr>
-                <w:rFonts w:cs="Latha"/>
-                <w:sz w:val="28"/>
-                <w:szCs w:val="28"/>
-                <w:lang w:bidi="ta-IN"/>
-              </w:rPr>
-              <w:t xml:space="preserve"> 15</w:t>
+            <w:r>
+              <w:rPr>
+                <w:rFonts w:cs="Latha"/>
+                <w:sz w:val="28"/>
+                <w:szCs w:val="28"/>
+                <w:lang w:bidi="ta-IN"/>
+              </w:rPr>
+              <w:t>Panchaati  No. 15</w:t>
             </w:r>
           </w:p>
         </w:tc>
@@ -2577,25 +2482,7 @@
                 <w:sz w:val="40"/>
                 <w:szCs w:val="40"/>
               </w:rPr>
-              <w:t xml:space="preserve"> - </w:t>
-            </w:r>
-            <w:proofErr w:type="gramStart"/>
-            <w:r>
-              <w:rPr>
-                <w:rFonts w:ascii="BRH Malayalam Extra" w:hAnsi="BRH Malayalam Extra" w:cs="BRH Malayalam Extra"/>
-                <w:sz w:val="40"/>
-                <w:szCs w:val="40"/>
-              </w:rPr>
-              <w:t>[ ]</w:t>
-            </w:r>
-            <w:proofErr w:type="gramEnd"/>
-            <w:r>
-              <w:rPr>
-                <w:rFonts w:ascii="BRH Malayalam Extra" w:hAnsi="BRH Malayalam Extra" w:cs="BRH Malayalam Extra"/>
-                <w:sz w:val="40"/>
-                <w:szCs w:val="40"/>
-              </w:rPr>
-              <w:t xml:space="preserve"> </w:t>
+              <w:t xml:space="preserve"> - [ ] </w:t>
             </w:r>
             <w:r>
               <w:rPr>
@@ -2682,25 +2569,7 @@
                 <w:sz w:val="40"/>
                 <w:szCs w:val="40"/>
               </w:rPr>
-              <w:t xml:space="preserve"> - </w:t>
-            </w:r>
-            <w:proofErr w:type="gramStart"/>
-            <w:r>
-              <w:rPr>
-                <w:rFonts w:ascii="BRH Malayalam Extra" w:hAnsi="BRH Malayalam Extra" w:cs="BRH Malayalam Extra"/>
-                <w:sz w:val="40"/>
-                <w:szCs w:val="40"/>
-              </w:rPr>
-              <w:t>[ ]</w:t>
-            </w:r>
-            <w:proofErr w:type="gramEnd"/>
-            <w:r>
-              <w:rPr>
-                <w:rFonts w:ascii="BRH Malayalam Extra" w:hAnsi="BRH Malayalam Extra" w:cs="BRH Malayalam Extra"/>
-                <w:sz w:val="40"/>
-                <w:szCs w:val="40"/>
-              </w:rPr>
-              <w:t xml:space="preserve"> </w:t>
+              <w:t xml:space="preserve"> - [ ] </w:t>
             </w:r>
             <w:r>
               <w:rPr>
@@ -2789,25 +2658,14 @@
                 <w:lang w:bidi="ta-IN"/>
               </w:rPr>
             </w:pPr>
-            <w:proofErr w:type="gramStart"/>
-            <w:r>
-              <w:rPr>
-                <w:rFonts w:cs="Latha"/>
-                <w:sz w:val="28"/>
-                <w:szCs w:val="28"/>
-                <w:lang w:bidi="ta-IN"/>
-              </w:rPr>
-              <w:t>Panchaati  No.</w:t>
-            </w:r>
-            <w:proofErr w:type="gramEnd"/>
-            <w:r>
-              <w:rPr>
-                <w:rFonts w:cs="Latha"/>
-                <w:sz w:val="28"/>
-                <w:szCs w:val="28"/>
-                <w:lang w:bidi="ta-IN"/>
-              </w:rPr>
-              <w:t xml:space="preserve"> 19</w:t>
+            <w:r>
+              <w:rPr>
+                <w:rFonts w:cs="Latha"/>
+                <w:sz w:val="28"/>
+                <w:szCs w:val="28"/>
+                <w:lang w:bidi="ta-IN"/>
+              </w:rPr>
+              <w:t>Panchaati  No. 19</w:t>
             </w:r>
           </w:p>
         </w:tc>
@@ -2830,23 +2688,13 @@
                 <w:szCs w:val="32"/>
               </w:rPr>
             </w:pPr>
-            <w:proofErr w:type="gramStart"/>
-            <w:r>
-              <w:rPr>
-                <w:rFonts w:ascii="BRH Malayalam Extra" w:hAnsi="BRH Malayalam Extra" w:cs="BRH Malayalam Extra"/>
-                <w:sz w:val="40"/>
-                <w:szCs w:val="40"/>
-              </w:rPr>
-              <w:t>pª.r</w:t>
-            </w:r>
-            <w:proofErr w:type="gramEnd"/>
-            <w:r>
-              <w:rPr>
-                <w:rFonts w:ascii="BRH Malayalam Extra" w:hAnsi="BRH Malayalam Extra" w:cs="BRH Malayalam Extra"/>
-                <w:sz w:val="40"/>
-                <w:szCs w:val="40"/>
-              </w:rPr>
-              <w:t xml:space="preserve">—© </w:t>
+            <w:r>
+              <w:rPr>
+                <w:rFonts w:ascii="BRH Malayalam Extra" w:hAnsi="BRH Malayalam Extra" w:cs="BRH Malayalam Extra"/>
+                <w:sz w:val="40"/>
+                <w:szCs w:val="40"/>
+              </w:rPr>
+              <w:t xml:space="preserve">pª.r—© </w:t>
             </w:r>
             <w:r>
               <w:rPr>
@@ -2901,23 +2749,13 @@
                 <w:szCs w:val="32"/>
               </w:rPr>
             </w:pPr>
-            <w:proofErr w:type="gramStart"/>
-            <w:r>
-              <w:rPr>
-                <w:rFonts w:ascii="BRH Malayalam Extra" w:hAnsi="BRH Malayalam Extra" w:cs="BRH Malayalam Extra"/>
-                <w:sz w:val="40"/>
-                <w:szCs w:val="40"/>
-              </w:rPr>
-              <w:t>pª.r</w:t>
-            </w:r>
-            <w:proofErr w:type="gramEnd"/>
-            <w:r>
-              <w:rPr>
-                <w:rFonts w:ascii="BRH Malayalam Extra" w:hAnsi="BRH Malayalam Extra" w:cs="BRH Malayalam Extra"/>
-                <w:sz w:val="40"/>
-                <w:szCs w:val="40"/>
-              </w:rPr>
-              <w:t xml:space="preserve">—© </w:t>
+            <w:r>
+              <w:rPr>
+                <w:rFonts w:ascii="BRH Malayalam Extra" w:hAnsi="BRH Malayalam Extra" w:cs="BRH Malayalam Extra"/>
+                <w:sz w:val="40"/>
+                <w:szCs w:val="40"/>
+              </w:rPr>
+              <w:t xml:space="preserve">pª.r—© </w:t>
             </w:r>
             <w:r>
               <w:rPr>
@@ -3037,25 +2875,14 @@
                 <w:lang w:bidi="ta-IN"/>
               </w:rPr>
             </w:pPr>
-            <w:proofErr w:type="gramStart"/>
-            <w:r>
-              <w:rPr>
-                <w:rFonts w:cs="Latha"/>
-                <w:sz w:val="28"/>
-                <w:szCs w:val="28"/>
-                <w:lang w:bidi="ta-IN"/>
-              </w:rPr>
-              <w:t>Panchaati  No.</w:t>
-            </w:r>
-            <w:proofErr w:type="gramEnd"/>
-            <w:r>
-              <w:rPr>
-                <w:rFonts w:cs="Latha"/>
-                <w:sz w:val="28"/>
-                <w:szCs w:val="28"/>
-                <w:lang w:bidi="ta-IN"/>
-              </w:rPr>
-              <w:t xml:space="preserve"> 19</w:t>
+            <w:r>
+              <w:rPr>
+                <w:rFonts w:cs="Latha"/>
+                <w:sz w:val="28"/>
+                <w:szCs w:val="28"/>
+                <w:lang w:bidi="ta-IN"/>
+              </w:rPr>
+              <w:t>Panchaati  No. 19</w:t>
             </w:r>
           </w:p>
         </w:tc>
@@ -3244,7 +3071,6 @@
                 <w:lang w:bidi="ta-IN"/>
               </w:rPr>
             </w:pPr>
-            <w:proofErr w:type="gramStart"/>
             <w:r>
               <w:rPr>
                 <w:rFonts w:cs="Latha"/>
@@ -3261,17 +3087,7 @@
                 <w:szCs w:val="28"/>
                 <w:lang w:bidi="ta-IN"/>
               </w:rPr>
-              <w:t>2</w:t>
-            </w:r>
-            <w:proofErr w:type="gramEnd"/>
-            <w:r>
-              <w:rPr>
-                <w:rFonts w:cs="Latha"/>
-                <w:sz w:val="28"/>
-                <w:szCs w:val="28"/>
-                <w:lang w:bidi="ta-IN"/>
-              </w:rPr>
-              <w:t xml:space="preserve"> errors rectified</w:t>
+              <w:t>2 errors rectified</w:t>
             </w:r>
             <w:r>
               <w:rPr>
@@ -3352,17 +3168,7 @@
                 <w:szCs w:val="28"/>
                 <w:lang w:bidi="ta-IN"/>
               </w:rPr>
-              <w:t xml:space="preserve">m </w:t>
-            </w:r>
-            <w:proofErr w:type="gramStart"/>
-            <w:r>
-              <w:rPr>
-                <w:rFonts w:cs="Latha"/>
-                <w:sz w:val="28"/>
-                <w:szCs w:val="28"/>
-                <w:lang w:bidi="ta-IN"/>
-              </w:rPr>
-              <w:t>inserted</w:t>
+              <w:t>m inserted</w:t>
             </w:r>
             <w:r>
               <w:rPr>
@@ -3373,7 +3179,6 @@
               </w:rPr>
               <w:t>)&amp;</w:t>
             </w:r>
-            <w:proofErr w:type="gramEnd"/>
             <w:r>
               <w:rPr>
                 <w:rFonts w:ascii="BRH Devanagari Extra" w:hAnsi="BRH Devanagari Extra" w:cs="BRH Devanagari Extra"/>
@@ -3612,25 +3417,14 @@
                 <w:lang w:bidi="ta-IN"/>
               </w:rPr>
             </w:pPr>
-            <w:proofErr w:type="gramStart"/>
-            <w:r>
-              <w:rPr>
-                <w:rFonts w:cs="Latha"/>
-                <w:sz w:val="28"/>
-                <w:szCs w:val="28"/>
-                <w:lang w:bidi="ta-IN"/>
-              </w:rPr>
-              <w:t>Panchaati  No.</w:t>
-            </w:r>
-            <w:proofErr w:type="gramEnd"/>
-            <w:r>
-              <w:rPr>
-                <w:rFonts w:cs="Latha"/>
-                <w:sz w:val="28"/>
-                <w:szCs w:val="28"/>
-                <w:lang w:bidi="ta-IN"/>
-              </w:rPr>
-              <w:t xml:space="preserve"> 19</w:t>
+            <w:r>
+              <w:rPr>
+                <w:rFonts w:cs="Latha"/>
+                <w:sz w:val="28"/>
+                <w:szCs w:val="28"/>
+                <w:lang w:bidi="ta-IN"/>
+              </w:rPr>
+              <w:t>Panchaati  No. 19</w:t>
             </w:r>
           </w:p>
         </w:tc>
@@ -3914,25 +3708,14 @@
                 <w:lang w:bidi="ta-IN"/>
               </w:rPr>
             </w:pPr>
-            <w:proofErr w:type="gramStart"/>
-            <w:r>
-              <w:rPr>
-                <w:rFonts w:cs="Latha"/>
-                <w:sz w:val="28"/>
-                <w:szCs w:val="28"/>
-                <w:lang w:bidi="ta-IN"/>
-              </w:rPr>
-              <w:t>Panchaati  No.</w:t>
-            </w:r>
-            <w:proofErr w:type="gramEnd"/>
-            <w:r>
-              <w:rPr>
-                <w:rFonts w:cs="Latha"/>
-                <w:sz w:val="28"/>
-                <w:szCs w:val="28"/>
-                <w:lang w:bidi="ta-IN"/>
-              </w:rPr>
-              <w:t xml:space="preserve"> 21</w:t>
+            <w:r>
+              <w:rPr>
+                <w:rFonts w:cs="Latha"/>
+                <w:sz w:val="28"/>
+                <w:szCs w:val="28"/>
+                <w:lang w:bidi="ta-IN"/>
+              </w:rPr>
+              <w:t>Panchaati  No. 21</w:t>
             </w:r>
           </w:p>
         </w:tc>
@@ -4045,6 +3828,28 @@
         </w:tc>
       </w:tr>
     </w:tbl>
+    <w:p>
+      <w:pPr>
+        <w:jc w:val="center"/>
+        <w:rPr>
+          <w:b/>
+          <w:bCs/>
+          <w:sz w:val="32"/>
+          <w:szCs w:val="32"/>
+          <w:u w:val="single"/>
+        </w:rPr>
+      </w:pPr>
+      <w:r>
+        <w:rPr>
+          <w:b/>
+          <w:bCs/>
+          <w:sz w:val="32"/>
+          <w:szCs w:val="32"/>
+          <w:u w:val="single"/>
+        </w:rPr>
+        <w:t>==========</w:t>
+      </w:r>
+    </w:p>
     <w:p>
       <w:pPr>
         <w:jc w:val="center"/>
@@ -4387,7 +4192,6 @@
               </w:rPr>
               <w:t>15</w:t>
             </w:r>
-            <w:proofErr w:type="gramStart"/>
             <w:r>
               <w:rPr>
                 <w:rFonts w:cs="Nirmala UI"/>
@@ -4396,7 +4200,6 @@
               </w:rPr>
               <w:t>th  Panchaati</w:t>
             </w:r>
-            <w:proofErr w:type="gramEnd"/>
           </w:p>
         </w:tc>
         <w:tc>
@@ -4714,7 +4517,6 @@
               </w:rPr>
               <w:t>4</w:t>
             </w:r>
-            <w:proofErr w:type="gramStart"/>
             <w:r>
               <w:rPr>
                 <w:rFonts w:cs="Nirmala UI"/>
@@ -4723,7 +4525,6 @@
               </w:rPr>
               <w:t>th  Panchaati</w:t>
             </w:r>
-            <w:proofErr w:type="gramEnd"/>
           </w:p>
         </w:tc>
         <w:tc>
@@ -5133,7 +4934,6 @@
               </w:rPr>
               <w:t>9</w:t>
             </w:r>
-            <w:proofErr w:type="gramStart"/>
             <w:r>
               <w:rPr>
                 <w:rFonts w:cs="Nirmala UI"/>
@@ -5142,7 +4942,6 @@
               </w:rPr>
               <w:t>th  Panchaati</w:t>
             </w:r>
-            <w:proofErr w:type="gramEnd"/>
           </w:p>
         </w:tc>
         <w:tc>
@@ -5307,155 +5106,141 @@
               <w:adjustRightInd w:val="0"/>
               <w:spacing w:before="0" w:line="264" w:lineRule="auto"/>
               <w:rPr>
-                <w:rFonts w:ascii="BRH Malayalam Extra" w:hAnsi="BRH Malayalam Extra" w:cs="BRH Malayalam Extra"/>
-                <w:sz w:val="40"/>
-                <w:szCs w:val="40"/>
-              </w:rPr>
-            </w:pPr>
-            <w:r>
-              <w:rPr>
-                <w:rFonts w:ascii="BRH Malayalam Extra" w:hAnsi="BRH Malayalam Extra" w:cs="BRH Malayalam Extra"/>
-                <w:sz w:val="40"/>
-                <w:szCs w:val="40"/>
-              </w:rPr>
-              <w:t>B</w:t>
-            </w:r>
-            <w:r>
-              <w:rPr>
-                <w:rFonts w:ascii="BRH Malayalam Extra" w:hAnsi="BRH Malayalam Extra" w:cs="BRH Malayalam Extra"/>
-                <w:sz w:val="34"/>
-                <w:szCs w:val="40"/>
-              </w:rPr>
-              <w:t>–</w:t>
-            </w:r>
-            <w:r>
-              <w:rPr>
-                <w:rFonts w:ascii="BRH Malayalam Extra" w:hAnsi="BRH Malayalam Extra" w:cs="BRH Malayalam Extra"/>
-                <w:sz w:val="40"/>
-                <w:szCs w:val="40"/>
-              </w:rPr>
-              <w:t>t</w:t>
-            </w:r>
-            <w:r>
-              <w:rPr>
-                <w:rFonts w:ascii="BRH Malayalam Extra" w:hAnsi="BRH Malayalam Extra" w:cs="BRH Malayalam Extra"/>
-                <w:sz w:val="34"/>
-                <w:szCs w:val="40"/>
-              </w:rPr>
-              <w:t>–</w:t>
-            </w:r>
-            <w:r>
-              <w:rPr>
-                <w:rFonts w:ascii="BRH Malayalam Extra" w:hAnsi="BRH Malayalam Extra" w:cs="BRH Malayalam Extra"/>
-                <w:sz w:val="40"/>
-                <w:szCs w:val="40"/>
-              </w:rPr>
-              <w:t xml:space="preserve"> | j</w:t>
-            </w:r>
-            <w:r>
-              <w:rPr>
-                <w:rFonts w:ascii="BRH Malayalam Extra" w:hAnsi="BRH Malayalam Extra" w:cs="BRH Malayalam Extra"/>
-                <w:sz w:val="34"/>
-                <w:szCs w:val="40"/>
-              </w:rPr>
-              <w:t>–</w:t>
-            </w:r>
-            <w:r>
-              <w:rPr>
-                <w:rFonts w:ascii="BRH Malayalam Extra" w:hAnsi="BRH Malayalam Extra" w:cs="BRH Malayalam Extra"/>
-                <w:sz w:val="40"/>
-                <w:szCs w:val="40"/>
-              </w:rPr>
-              <w:t>ax</w:t>
-            </w:r>
-            <w:r>
-              <w:rPr>
-                <w:rFonts w:ascii="BRH Malayalam Extra" w:hAnsi="BRH Malayalam Extra" w:cs="BRH Malayalam Extra"/>
-                <w:sz w:val="34"/>
-                <w:szCs w:val="40"/>
-              </w:rPr>
-              <w:t>–</w:t>
-            </w:r>
-            <w:r>
-              <w:rPr>
-                <w:rFonts w:ascii="BRH Malayalam Extra" w:hAnsi="BRH Malayalam Extra" w:cs="BRH Malayalam Extra"/>
-                <w:sz w:val="40"/>
-                <w:szCs w:val="40"/>
-              </w:rPr>
-              <w:t>j</w:t>
-            </w:r>
-            <w:r>
-              <w:rPr>
-                <w:rFonts w:ascii="BRH Malayalam Extra" w:hAnsi="BRH Malayalam Extra" w:cs="BRH Malayalam Extra"/>
-                <w:sz w:val="34"/>
-                <w:szCs w:val="40"/>
-              </w:rPr>
-              <w:t>–</w:t>
-            </w:r>
-            <w:r>
-              <w:rPr>
-                <w:rFonts w:ascii="BRH Malayalam Extra" w:hAnsi="BRH Malayalam Extra" w:cs="BRH Malayalam Extra"/>
-                <w:sz w:val="40"/>
-                <w:szCs w:val="40"/>
-              </w:rPr>
-              <w:t>R¡kyZy— jax - j</w:t>
-            </w:r>
-            <w:r>
-              <w:rPr>
-                <w:rFonts w:ascii="BRH Malayalam Extra" w:hAnsi="BRH Malayalam Extra" w:cs="BRH Malayalam Extra"/>
-                <w:sz w:val="34"/>
-                <w:szCs w:val="40"/>
-              </w:rPr>
-              <w:t>–</w:t>
-            </w:r>
-            <w:r>
-              <w:rPr>
-                <w:rFonts w:ascii="BRH Malayalam Extra" w:hAnsi="BRH Malayalam Extra" w:cs="BRH Malayalam Extra"/>
-                <w:sz w:val="40"/>
-                <w:szCs w:val="40"/>
-                <w:highlight w:val="green"/>
-              </w:rPr>
-              <w:t>R¡J</w:t>
-            </w:r>
-            <w:r>
-              <w:rPr>
-                <w:rFonts w:ascii="BRH Malayalam Extra" w:hAnsi="BRH Malayalam Extra" w:cs="BRH Malayalam Extra"/>
-                <w:sz w:val="40"/>
-                <w:szCs w:val="40"/>
-              </w:rPr>
-              <w:t xml:space="preserve"> | G</w:t>
-            </w:r>
-            <w:r>
-              <w:rPr>
-                <w:rFonts w:ascii="BRH Malayalam Extra" w:hAnsi="BRH Malayalam Extra" w:cs="BRH Malayalam Extra"/>
-                <w:sz w:val="34"/>
-                <w:szCs w:val="40"/>
-              </w:rPr>
-              <w:t>–</w:t>
-            </w:r>
-            <w:r>
-              <w:rPr>
-                <w:rFonts w:ascii="BRH Malayalam Extra" w:hAnsi="BRH Malayalam Extra" w:cs="BRH Malayalam Extra"/>
-                <w:sz w:val="40"/>
-                <w:szCs w:val="40"/>
-              </w:rPr>
-              <w:t>p |</w:t>
-            </w:r>
-          </w:p>
-          <w:p>
-            <w:pPr>
-              <w:widowControl w:val="0"/>
-              <w:autoSpaceDE w:val="0"/>
-              <w:autoSpaceDN w:val="0"/>
-              <w:adjustRightInd w:val="0"/>
-              <w:spacing w:before="0" w:line="264" w:lineRule="auto"/>
-              <w:rPr>
                 <w:rFonts w:eastAsia="Times New Roman" w:cs="Arial"/>
                 <w:sz w:val="32"/>
                 <w:szCs w:val="32"/>
                 <w:lang w:val="en-IN" w:eastAsia="en-IN"/>
               </w:rPr>
             </w:pPr>
+            <w:r>
+              <w:rPr>
+                <w:rFonts w:ascii="BRH Malayalam Extra" w:hAnsi="BRH Malayalam Extra" w:cs="BRH Malayalam Extra"/>
+                <w:sz w:val="40"/>
+                <w:szCs w:val="40"/>
+              </w:rPr>
+              <w:t>B</w:t>
+            </w:r>
+            <w:r>
+              <w:rPr>
+                <w:rFonts w:ascii="BRH Malayalam Extra" w:hAnsi="BRH Malayalam Extra" w:cs="BRH Malayalam Extra"/>
+                <w:sz w:val="34"/>
+                <w:szCs w:val="40"/>
+              </w:rPr>
+              <w:t>–</w:t>
+            </w:r>
+            <w:r>
+              <w:rPr>
+                <w:rFonts w:ascii="BRH Malayalam Extra" w:hAnsi="BRH Malayalam Extra" w:cs="BRH Malayalam Extra"/>
+                <w:sz w:val="40"/>
+                <w:szCs w:val="40"/>
+              </w:rPr>
+              <w:t>t</w:t>
+            </w:r>
+            <w:r>
+              <w:rPr>
+                <w:rFonts w:ascii="BRH Malayalam Extra" w:hAnsi="BRH Malayalam Extra" w:cs="BRH Malayalam Extra"/>
+                <w:sz w:val="34"/>
+                <w:szCs w:val="40"/>
+              </w:rPr>
+              <w:t>–</w:t>
+            </w:r>
+            <w:r>
+              <w:rPr>
+                <w:rFonts w:ascii="BRH Malayalam Extra" w:hAnsi="BRH Malayalam Extra" w:cs="BRH Malayalam Extra"/>
+                <w:sz w:val="40"/>
+                <w:szCs w:val="40"/>
+              </w:rPr>
+              <w:t xml:space="preserve"> | j</w:t>
+            </w:r>
+            <w:r>
+              <w:rPr>
+                <w:rFonts w:ascii="BRH Malayalam Extra" w:hAnsi="BRH Malayalam Extra" w:cs="BRH Malayalam Extra"/>
+                <w:sz w:val="34"/>
+                <w:szCs w:val="40"/>
+              </w:rPr>
+              <w:t>–</w:t>
+            </w:r>
+            <w:r>
+              <w:rPr>
+                <w:rFonts w:ascii="BRH Malayalam Extra" w:hAnsi="BRH Malayalam Extra" w:cs="BRH Malayalam Extra"/>
+                <w:sz w:val="40"/>
+                <w:szCs w:val="40"/>
+              </w:rPr>
+              <w:t>ax</w:t>
+            </w:r>
+            <w:r>
+              <w:rPr>
+                <w:rFonts w:ascii="BRH Malayalam Extra" w:hAnsi="BRH Malayalam Extra" w:cs="BRH Malayalam Extra"/>
+                <w:sz w:val="34"/>
+                <w:szCs w:val="40"/>
+              </w:rPr>
+              <w:t>–</w:t>
+            </w:r>
+            <w:r>
+              <w:rPr>
+                <w:rFonts w:ascii="BRH Malayalam Extra" w:hAnsi="BRH Malayalam Extra" w:cs="BRH Malayalam Extra"/>
+                <w:sz w:val="40"/>
+                <w:szCs w:val="40"/>
+              </w:rPr>
+              <w:t>j</w:t>
+            </w:r>
+            <w:r>
+              <w:rPr>
+                <w:rFonts w:ascii="BRH Malayalam Extra" w:hAnsi="BRH Malayalam Extra" w:cs="BRH Malayalam Extra"/>
+                <w:sz w:val="34"/>
+                <w:szCs w:val="40"/>
+              </w:rPr>
+              <w:t>–</w:t>
+            </w:r>
+            <w:r>
+              <w:rPr>
+                <w:rFonts w:ascii="BRH Malayalam Extra" w:hAnsi="BRH Malayalam Extra" w:cs="BRH Malayalam Extra"/>
+                <w:sz w:val="40"/>
+                <w:szCs w:val="40"/>
+              </w:rPr>
+              <w:t>R¡kyZy— jax - j</w:t>
+            </w:r>
+            <w:r>
+              <w:rPr>
+                <w:rFonts w:ascii="BRH Malayalam Extra" w:hAnsi="BRH Malayalam Extra" w:cs="BRH Malayalam Extra"/>
+                <w:sz w:val="34"/>
+                <w:szCs w:val="40"/>
+              </w:rPr>
+              <w:t>–</w:t>
+            </w:r>
+            <w:r>
+              <w:rPr>
+                <w:rFonts w:ascii="BRH Malayalam Extra" w:hAnsi="BRH Malayalam Extra" w:cs="BRH Malayalam Extra"/>
+                <w:sz w:val="40"/>
+                <w:szCs w:val="40"/>
+                <w:highlight w:val="green"/>
+              </w:rPr>
+              <w:t>R¡J</w:t>
+            </w:r>
+            <w:r>
+              <w:rPr>
+                <w:rFonts w:ascii="BRH Malayalam Extra" w:hAnsi="BRH Malayalam Extra" w:cs="BRH Malayalam Extra"/>
+                <w:sz w:val="40"/>
+                <w:szCs w:val="40"/>
+              </w:rPr>
+              <w:t xml:space="preserve"> | G</w:t>
+            </w:r>
+            <w:r>
+              <w:rPr>
+                <w:rFonts w:ascii="BRH Malayalam Extra" w:hAnsi="BRH Malayalam Extra" w:cs="BRH Malayalam Extra"/>
+                <w:sz w:val="34"/>
+                <w:szCs w:val="40"/>
+              </w:rPr>
+              <w:t>–</w:t>
+            </w:r>
+            <w:r>
+              <w:rPr>
+                <w:rFonts w:ascii="BRH Malayalam Extra" w:hAnsi="BRH Malayalam Extra" w:cs="BRH Malayalam Extra"/>
+                <w:sz w:val="40"/>
+                <w:szCs w:val="40"/>
+              </w:rPr>
+              <w:t>p |</w:t>
+            </w:r>
             <w:r>
               <w:rPr>
                 <w:rFonts w:cs="Arial"/>
@@ -5544,7 +5329,6 @@
               </w:rPr>
               <w:t>34</w:t>
             </w:r>
-            <w:proofErr w:type="gramStart"/>
             <w:r>
               <w:rPr>
                 <w:rFonts w:cs="Nirmala UI"/>
@@ -5553,7 +5337,6 @@
               </w:rPr>
               <w:t>th  Panchaati</w:t>
             </w:r>
-            <w:proofErr w:type="gramEnd"/>
           </w:p>
         </w:tc>
         <w:tc>
@@ -5944,7 +5727,6 @@
               </w:rPr>
               <w:t>38</w:t>
             </w:r>
-            <w:proofErr w:type="gramStart"/>
             <w:r>
               <w:rPr>
                 <w:rFonts w:cs="Nirmala UI"/>
@@ -5953,7 +5735,6 @@
               </w:rPr>
               <w:t>th  Panchaati</w:t>
             </w:r>
-            <w:proofErr w:type="gramEnd"/>
           </w:p>
         </w:tc>
         <w:tc>
@@ -6204,26 +5985,16 @@
                 <w:szCs w:val="24"/>
                 <w:lang w:bidi="ta-IN"/>
               </w:rPr>
-              <w:t>43</w:t>
-            </w:r>
-            <w:proofErr w:type="gramStart"/>
+              <w:t>43rd</w:t>
+            </w:r>
             <w:r>
               <w:rPr>
                 <w:rFonts w:cs="Nirmala UI"/>
                 <w:szCs w:val="24"/>
                 <w:lang w:bidi="ta-IN"/>
               </w:rPr>
-              <w:t>rd</w:t>
-            </w:r>
-            <w:r>
-              <w:rPr>
-                <w:rFonts w:cs="Nirmala UI"/>
-                <w:szCs w:val="24"/>
-                <w:lang w:bidi="ta-IN"/>
-              </w:rPr>
               <w:t xml:space="preserve">  Panchaati</w:t>
             </w:r>
-            <w:proofErr w:type="gramEnd"/>
           </w:p>
         </w:tc>
         <w:tc>
@@ -6251,25 +6022,7 @@
                 <w:sz w:val="36"/>
                 <w:szCs w:val="36"/>
               </w:rPr>
-              <w:t xml:space="preserve">G–d–I </w:t>
-            </w:r>
-            <w:proofErr w:type="gramStart"/>
-            <w:r>
-              <w:rPr>
-                <w:rFonts w:ascii="BRH Malayalam Extra" w:hAnsi="BRH Malayalam Extra" w:cs="BRH Malayalam Extra"/>
-                <w:sz w:val="36"/>
-                <w:szCs w:val="36"/>
-              </w:rPr>
-              <w:t>( )</w:t>
-            </w:r>
-            <w:proofErr w:type="gramEnd"/>
-            <w:r>
-              <w:rPr>
-                <w:rFonts w:ascii="BRH Malayalam Extra" w:hAnsi="BRH Malayalam Extra" w:cs="BRH Malayalam Extra"/>
-                <w:sz w:val="36"/>
-                <w:szCs w:val="36"/>
-              </w:rPr>
-              <w:t xml:space="preserve"> | bxiï—J | </w:t>
+              <w:t xml:space="preserve">G–d–I ( ) | bxiï—J | </w:t>
             </w:r>
           </w:p>
           <w:p>
@@ -6324,25 +6077,7 @@
                 <w:sz w:val="36"/>
                 <w:szCs w:val="36"/>
               </w:rPr>
-              <w:t xml:space="preserve">G–d–I </w:t>
-            </w:r>
-            <w:proofErr w:type="gramStart"/>
-            <w:r>
-              <w:rPr>
-                <w:rFonts w:ascii="BRH Malayalam Extra" w:hAnsi="BRH Malayalam Extra" w:cs="BRH Malayalam Extra"/>
-                <w:sz w:val="36"/>
-                <w:szCs w:val="36"/>
-              </w:rPr>
-              <w:t>( )</w:t>
-            </w:r>
-            <w:proofErr w:type="gramEnd"/>
-            <w:r>
-              <w:rPr>
-                <w:rFonts w:ascii="BRH Malayalam Extra" w:hAnsi="BRH Malayalam Extra" w:cs="BRH Malayalam Extra"/>
-                <w:sz w:val="36"/>
-                <w:szCs w:val="36"/>
-              </w:rPr>
-              <w:t xml:space="preserve"> | bxiï—J | </w:t>
+              <w:t xml:space="preserve">G–d–I ( ) | bxiï—J | </w:t>
             </w:r>
           </w:p>
           <w:p>

</xml_diff>

<commit_message>
nmv 12 06 2024
</commit_message>
<xml_diff>
--- a/TS-Padam/TS-2.4/TS 2.4 Malayalam Pada Paatam Corrections.docx
+++ b/TS-Padam/TS-2.4/TS 2.4 Malayalam Pada Paatam Corrections.docx
@@ -1,7 +1,332 @@
 
 <file path=word/document.xml><?xml version="1.0" encoding="utf-8"?>
-<w:document xmlns:wpc="http://schemas.microsoft.com/office/word/2010/wordprocessingCanvas" xmlns:cx="http://schemas.microsoft.com/office/drawing/2014/chartex" xmlns:cx1="http://schemas.microsoft.com/office/drawing/2015/9/8/chartex" xmlns:cx2="http://schemas.microsoft.com/office/drawing/2015/10/21/chartex" xmlns:cx3="http://schemas.microsoft.com/office/drawing/2016/5/9/chartex" xmlns:cx4="http://schemas.microsoft.com/office/drawing/2016/5/10/chartex" xmlns:cx5="http://schemas.microsoft.com/office/drawing/2016/5/11/chartex" xmlns:cx6="http://schemas.microsoft.com/office/drawing/2016/5/12/chartex" xmlns:cx7="http://schemas.microsoft.com/office/drawing/2016/5/13/chartex" xmlns:cx8="http://schemas.microsoft.com/office/drawing/2016/5/14/chartex" xmlns:mc="http://schemas.openxmlformats.org/markup-compatibility/2006" xmlns:aink="http://schemas.microsoft.com/office/drawing/2016/ink" xmlns:am3d="http://schemas.microsoft.com/office/drawing/2017/model3d" xmlns:o="urn:schemas-microsoft-com:office:office" xmlns:oel="http://schemas.microsoft.com/office/2019/extlst" xmlns:r="http://schemas.openxmlformats.org/officeDocument/2006/relationships" xmlns:m="http://schemas.openxmlformats.org/officeDocument/2006/math" xmlns:v="urn:schemas-microsoft-com:vml" xmlns:wp14="http://schemas.microsoft.com/office/word/2010/wordprocessingDrawing" xmlns:wp="http://schemas.openxmlformats.org/drawingml/2006/wordprocessingDrawing" xmlns:w10="urn:schemas-microsoft-com:office:word" xmlns:w="http://schemas.openxmlformats.org/wordprocessingml/2006/main" xmlns:w14="http://schemas.microsoft.com/office/word/2010/wordml" xmlns:w15="http://schemas.microsoft.com/office/word/2012/wordml" xmlns:w16cex="http://schemas.microsoft.com/office/word/2018/wordml/cex" xmlns:w16cid="http://schemas.microsoft.com/office/word/2016/wordml/cid" xmlns:w16="http://schemas.microsoft.com/office/word/2018/wordml" xmlns:w16sdtdh="http://schemas.microsoft.com/office/word/2020/wordml/sdtdatahash" xmlns:w16se="http://schemas.microsoft.com/office/word/2015/wordml/symex" xmlns:wpg="http://schemas.microsoft.com/office/word/2010/wordprocessingGroup" xmlns:wpi="http://schemas.microsoft.com/office/word/2010/wordprocessingInk" xmlns:wne="http://schemas.microsoft.com/office/word/2006/wordml" xmlns:wps="http://schemas.microsoft.com/office/word/2010/wordprocessingShape" mc:Ignorable="w14 w15 w16se w16cid w16 w16cex w16sdtdh wp14">
+<w:document xmlns:wpc="http://schemas.microsoft.com/office/word/2010/wordprocessingCanvas" xmlns:cx="http://schemas.microsoft.com/office/drawing/2014/chartex" xmlns:cx1="http://schemas.microsoft.com/office/drawing/2015/9/8/chartex" xmlns:cx2="http://schemas.microsoft.com/office/drawing/2015/10/21/chartex" xmlns:cx3="http://schemas.microsoft.com/office/drawing/2016/5/9/chartex" xmlns:cx4="http://schemas.microsoft.com/office/drawing/2016/5/10/chartex" xmlns:cx5="http://schemas.microsoft.com/office/drawing/2016/5/11/chartex" xmlns:cx6="http://schemas.microsoft.com/office/drawing/2016/5/12/chartex" xmlns:cx7="http://schemas.microsoft.com/office/drawing/2016/5/13/chartex" xmlns:cx8="http://schemas.microsoft.com/office/drawing/2016/5/14/chartex" xmlns:mc="http://schemas.openxmlformats.org/markup-compatibility/2006" xmlns:aink="http://schemas.microsoft.com/office/drawing/2016/ink" xmlns:am3d="http://schemas.microsoft.com/office/drawing/2017/model3d" xmlns:o="urn:schemas-microsoft-com:office:office" xmlns:oel="http://schemas.microsoft.com/office/2019/extlst" xmlns:r="http://schemas.openxmlformats.org/officeDocument/2006/relationships" xmlns:m="http://schemas.openxmlformats.org/officeDocument/2006/math" xmlns:v="urn:schemas-microsoft-com:vml" xmlns:wp14="http://schemas.microsoft.com/office/word/2010/wordprocessingDrawing" xmlns:wp="http://schemas.openxmlformats.org/drawingml/2006/wordprocessingDrawing" xmlns:w10="urn:schemas-microsoft-com:office:word" xmlns:w="http://schemas.openxmlformats.org/wordprocessingml/2006/main" xmlns:w14="http://schemas.microsoft.com/office/word/2010/wordml" xmlns:w15="http://schemas.microsoft.com/office/word/2012/wordml" xmlns:w16cex="http://schemas.microsoft.com/office/word/2018/wordml/cex" xmlns:w16cid="http://schemas.microsoft.com/office/word/2016/wordml/cid" xmlns:w16="http://schemas.microsoft.com/office/word/2018/wordml" xmlns:w16du="http://schemas.microsoft.com/office/word/2023/wordml/word16du" xmlns:w16sdtdh="http://schemas.microsoft.com/office/word/2020/wordml/sdtdatahash" xmlns:w16se="http://schemas.microsoft.com/office/word/2015/wordml/symex" xmlns:wpg="http://schemas.microsoft.com/office/word/2010/wordprocessingGroup" xmlns:wpi="http://schemas.microsoft.com/office/word/2010/wordprocessingInk" xmlns:wne="http://schemas.microsoft.com/office/word/2006/wordml" xmlns:wps="http://schemas.microsoft.com/office/word/2010/wordprocessingShape" mc:Ignorable="w14 w15 w16se w16cid w16 w16cex w16sdtdh w16du wp14">
   <w:body>
+    <w:p>
+      <w:pPr>
+        <w:jc w:val="center"/>
+        <w:rPr>
+          <w:b/>
+          <w:bCs/>
+          <w:sz w:val="32"/>
+          <w:szCs w:val="32"/>
+          <w:u w:val="single"/>
+        </w:rPr>
+      </w:pPr>
+      <w:r>
+        <w:rPr>
+          <w:b/>
+          <w:bCs/>
+          <w:sz w:val="32"/>
+          <w:szCs w:val="32"/>
+          <w:u w:val="single"/>
+        </w:rPr>
+        <w:t>TS Pada Paatam – TS 2.4 Malayalam co</w:t>
+      </w:r>
+      <w:r>
+        <w:rPr>
+          <w:b/>
+          <w:bCs/>
+          <w:sz w:val="32"/>
+          <w:szCs w:val="32"/>
+          <w:u w:val="single"/>
+        </w:rPr>
+        <w:t>rrections –</w:t>
+      </w:r>
+      <w:r>
+        <w:rPr>
+          <w:b/>
+          <w:bCs/>
+          <w:sz w:val="32"/>
+          <w:szCs w:val="32"/>
+          <w:u w:val="single"/>
+        </w:rPr>
+        <w:t xml:space="preserve"> </w:t>
+      </w:r>
+      <w:r>
+        <w:rPr>
+          <w:b/>
+          <w:bCs/>
+          <w:sz w:val="32"/>
+          <w:szCs w:val="32"/>
+          <w:u w:val="single"/>
+        </w:rPr>
+        <w:t xml:space="preserve">Observed till </w:t>
+      </w:r>
+      <w:r>
+        <w:rPr>
+          <w:b/>
+          <w:bCs/>
+          <w:sz w:val="32"/>
+          <w:szCs w:val="32"/>
+          <w:u w:val="single"/>
+        </w:rPr>
+        <w:t>30th June 2024</w:t>
+      </w:r>
+    </w:p>
+    <w:p>
+      <w:pPr>
+        <w:spacing w:before="0" w:line="240" w:lineRule="auto"/>
+        <w:jc w:val="center"/>
+        <w:rPr>
+          <w:b/>
+          <w:bCs/>
+        </w:rPr>
+      </w:pPr>
+      <w:r>
+        <w:rPr>
+          <w:b/>
+          <w:bCs/>
+        </w:rPr>
+        <w:t>(ignore those which are already incorporated in your book’s version and date)</w:t>
+      </w:r>
+    </w:p>
+    <w:tbl>
+      <w:tblPr>
+        <w:tblW w:w="13301" w:type="dxa"/>
+        <w:tblInd w:w="-318" w:type="dxa"/>
+        <w:tblBorders>
+          <w:top w:val="single" w:sz="4" w:space="0" w:color="000000"/>
+          <w:left w:val="single" w:sz="4" w:space="0" w:color="000000"/>
+          <w:bottom w:val="single" w:sz="4" w:space="0" w:color="000000"/>
+          <w:right w:val="single" w:sz="4" w:space="0" w:color="000000"/>
+          <w:insideH w:val="single" w:sz="4" w:space="0" w:color="000000"/>
+          <w:insideV w:val="single" w:sz="4" w:space="0" w:color="000000"/>
+        </w:tblBorders>
+        <w:tblLook w:val="04A0" w:firstRow="1" w:lastRow="0" w:firstColumn="1" w:lastColumn="0" w:noHBand="0" w:noVBand="1"/>
+      </w:tblPr>
+      <w:tblGrid>
+        <w:gridCol w:w="2978"/>
+        <w:gridCol w:w="5103"/>
+        <w:gridCol w:w="5220"/>
+      </w:tblGrid>
+      <w:tr>
+        <w:trPr>
+          <w:trHeight w:val="855"/>
+        </w:trPr>
+        <w:tc>
+          <w:tcPr>
+            <w:tcW w:w="2978" w:type="dxa"/>
+          </w:tcPr>
+          <w:p>
+            <w:pPr>
+              <w:spacing w:before="0" w:line="240" w:lineRule="auto"/>
+              <w:jc w:val="center"/>
+              <w:rPr>
+                <w:sz w:val="32"/>
+                <w:szCs w:val="32"/>
+              </w:rPr>
+            </w:pPr>
+            <w:r>
+              <w:rPr>
+                <w:sz w:val="32"/>
+                <w:szCs w:val="32"/>
+              </w:rPr>
+              <w:t>Section, Paragraph</w:t>
+            </w:r>
+          </w:p>
+          <w:p>
+            <w:pPr>
+              <w:spacing w:before="0" w:line="240" w:lineRule="auto"/>
+              <w:jc w:val="center"/>
+              <w:rPr>
+                <w:sz w:val="32"/>
+                <w:szCs w:val="32"/>
+              </w:rPr>
+            </w:pPr>
+            <w:r>
+              <w:rPr>
+                <w:sz w:val="32"/>
+                <w:szCs w:val="32"/>
+              </w:rPr>
+              <w:t>Reference</w:t>
+            </w:r>
+          </w:p>
+        </w:tc>
+        <w:tc>
+          <w:tcPr>
+            <w:tcW w:w="5103" w:type="dxa"/>
+          </w:tcPr>
+          <w:p>
+            <w:pPr>
+              <w:spacing w:before="0" w:line="240" w:lineRule="auto"/>
+              <w:jc w:val="center"/>
+              <w:rPr>
+                <w:sz w:val="32"/>
+                <w:szCs w:val="32"/>
+              </w:rPr>
+            </w:pPr>
+            <w:r>
+              <w:rPr>
+                <w:sz w:val="32"/>
+                <w:szCs w:val="32"/>
+              </w:rPr>
+              <w:t>As Printed</w:t>
+            </w:r>
+          </w:p>
+        </w:tc>
+        <w:tc>
+          <w:tcPr>
+            <w:tcW w:w="5220" w:type="dxa"/>
+          </w:tcPr>
+          <w:p>
+            <w:pPr>
+              <w:spacing w:before="0" w:line="240" w:lineRule="auto"/>
+              <w:ind w:right="-18"/>
+              <w:jc w:val="center"/>
+              <w:rPr>
+                <w:sz w:val="32"/>
+                <w:szCs w:val="32"/>
+              </w:rPr>
+            </w:pPr>
+            <w:r>
+              <w:rPr>
+                <w:sz w:val="32"/>
+                <w:szCs w:val="32"/>
+              </w:rPr>
+              <w:t>To be read as or corrected as</w:t>
+            </w:r>
+          </w:p>
+        </w:tc>
+      </w:tr>
+      <w:tr>
+        <w:trPr>
+          <w:trHeight w:val="864"/>
+        </w:trPr>
+        <w:tc>
+          <w:tcPr>
+            <w:tcW w:w="2978" w:type="dxa"/>
+            <w:tcBorders>
+              <w:top w:val="single" w:sz="4" w:space="0" w:color="000000"/>
+              <w:left w:val="single" w:sz="4" w:space="0" w:color="000000"/>
+              <w:bottom w:val="single" w:sz="4" w:space="0" w:color="000000"/>
+              <w:right w:val="single" w:sz="4" w:space="0" w:color="000000"/>
+            </w:tcBorders>
+          </w:tcPr>
+          <w:p>
+            <w:pPr>
+              <w:spacing w:before="0" w:line="240" w:lineRule="auto"/>
+              <w:jc w:val="center"/>
+              <w:rPr>
+                <w:rFonts w:cs="Latha"/>
+                <w:sz w:val="28"/>
+                <w:szCs w:val="28"/>
+                <w:lang w:bidi="ta-IN"/>
+              </w:rPr>
+            </w:pPr>
+            <w:r>
+              <w:rPr>
+                <w:rFonts w:cs="Latha"/>
+                <w:sz w:val="28"/>
+                <w:szCs w:val="28"/>
+                <w:lang w:bidi="ta-IN"/>
+              </w:rPr>
+              <w:t>None</w:t>
+            </w:r>
+          </w:p>
+        </w:tc>
+        <w:tc>
+          <w:tcPr>
+            <w:tcW w:w="5103" w:type="dxa"/>
+            <w:tcBorders>
+              <w:top w:val="single" w:sz="4" w:space="0" w:color="000000"/>
+              <w:left w:val="single" w:sz="4" w:space="0" w:color="000000"/>
+              <w:bottom w:val="single" w:sz="4" w:space="0" w:color="000000"/>
+              <w:right w:val="single" w:sz="4" w:space="0" w:color="000000"/>
+            </w:tcBorders>
+          </w:tcPr>
+          <w:p>
+            <w:pPr>
+              <w:widowControl w:val="0"/>
+              <w:autoSpaceDE w:val="0"/>
+              <w:autoSpaceDN w:val="0"/>
+              <w:adjustRightInd w:val="0"/>
+              <w:spacing w:before="0" w:line="240" w:lineRule="auto"/>
+              <w:jc w:val="center"/>
+              <w:rPr>
+                <w:rFonts w:ascii="BRH Malayalam Extra" w:hAnsi="BRH Malayalam Extra" w:cs="BRH Malayalam Extra"/>
+                <w:sz w:val="40"/>
+                <w:szCs w:val="40"/>
+              </w:rPr>
+            </w:pPr>
+            <w:r>
+              <w:rPr>
+                <w:rFonts w:cs="Latha"/>
+                <w:sz w:val="28"/>
+                <w:szCs w:val="28"/>
+                <w:lang w:bidi="ta-IN"/>
+              </w:rPr>
+              <w:t>None</w:t>
+            </w:r>
+          </w:p>
+        </w:tc>
+        <w:tc>
+          <w:tcPr>
+            <w:tcW w:w="5220" w:type="dxa"/>
+            <w:tcBorders>
+              <w:top w:val="single" w:sz="4" w:space="0" w:color="000000"/>
+              <w:left w:val="single" w:sz="4" w:space="0" w:color="000000"/>
+              <w:bottom w:val="single" w:sz="4" w:space="0" w:color="000000"/>
+              <w:right w:val="single" w:sz="4" w:space="0" w:color="000000"/>
+            </w:tcBorders>
+          </w:tcPr>
+          <w:p>
+            <w:pPr>
+              <w:spacing w:before="0" w:line="240" w:lineRule="auto"/>
+              <w:jc w:val="center"/>
+              <w:rPr>
+                <w:rFonts w:ascii="BRH Malayalam Extra" w:hAnsi="BRH Malayalam Extra" w:cs="BRH Malayalam Extra"/>
+                <w:sz w:val="40"/>
+                <w:szCs w:val="40"/>
+              </w:rPr>
+            </w:pPr>
+            <w:r>
+              <w:rPr>
+                <w:rFonts w:cs="Latha"/>
+                <w:sz w:val="28"/>
+                <w:szCs w:val="28"/>
+                <w:lang w:bidi="ta-IN"/>
+              </w:rPr>
+              <w:t>None</w:t>
+            </w:r>
+          </w:p>
+        </w:tc>
+      </w:tr>
+    </w:tbl>
+    <w:p>
+      <w:pPr>
+        <w:jc w:val="center"/>
+        <w:rPr>
+          <w:b/>
+          <w:bCs/>
+          <w:sz w:val="32"/>
+          <w:szCs w:val="32"/>
+          <w:u w:val="single"/>
+        </w:rPr>
+      </w:pPr>
+      <w:r>
+        <w:rPr>
+          <w:b/>
+          <w:bCs/>
+          <w:sz w:val="32"/>
+          <w:szCs w:val="32"/>
+          <w:u w:val="single"/>
+        </w:rPr>
+        <w:t>========</w:t>
+      </w:r>
+    </w:p>
+    <w:p>
+      <w:pPr>
+        <w:jc w:val="center"/>
+        <w:rPr>
+          <w:b/>
+          <w:bCs/>
+          <w:sz w:val="32"/>
+          <w:szCs w:val="32"/>
+          <w:u w:val="single"/>
+        </w:rPr>
+      </w:pPr>
+    </w:p>
     <w:p>
       <w:pPr>
         <w:jc w:val="center"/>
@@ -338,6 +663,42 @@
           <w:u w:val="single"/>
         </w:rPr>
       </w:pPr>
+    </w:p>
+    <w:p>
+      <w:pPr>
+        <w:jc w:val="center"/>
+        <w:rPr>
+          <w:b/>
+          <w:bCs/>
+          <w:sz w:val="32"/>
+          <w:szCs w:val="32"/>
+          <w:u w:val="single"/>
+        </w:rPr>
+      </w:pPr>
+    </w:p>
+    <w:p>
+      <w:pPr>
+        <w:jc w:val="center"/>
+        <w:rPr>
+          <w:b/>
+          <w:bCs/>
+          <w:sz w:val="32"/>
+          <w:szCs w:val="32"/>
+          <w:u w:val="single"/>
+        </w:rPr>
+      </w:pPr>
+    </w:p>
+    <w:p>
+      <w:pPr>
+        <w:jc w:val="center"/>
+        <w:rPr>
+          <w:b/>
+          <w:bCs/>
+          <w:sz w:val="32"/>
+          <w:szCs w:val="32"/>
+          <w:u w:val="single"/>
+        </w:rPr>
+      </w:pPr>
       <w:r>
         <w:rPr>
           <w:b/>
@@ -346,6 +707,7 @@
           <w:szCs w:val="32"/>
           <w:u w:val="single"/>
         </w:rPr>
+        <w:lastRenderedPageBreak/>
         <w:t>TS Pada Paatam – TS 2.4 Malayalam co</w:t>
       </w:r>
       <w:r>
@@ -1359,6 +1721,100 @@
         </w:tc>
       </w:tr>
     </w:tbl>
+    <w:p>
+      <w:pPr>
+        <w:jc w:val="center"/>
+        <w:rPr>
+          <w:b/>
+          <w:bCs/>
+          <w:sz w:val="32"/>
+          <w:szCs w:val="32"/>
+          <w:u w:val="single"/>
+        </w:rPr>
+      </w:pPr>
+      <w:r>
+        <w:rPr>
+          <w:b/>
+          <w:bCs/>
+          <w:sz w:val="32"/>
+          <w:szCs w:val="32"/>
+          <w:u w:val="single"/>
+        </w:rPr>
+        <w:t>===========</w:t>
+      </w:r>
+    </w:p>
+    <w:p>
+      <w:pPr>
+        <w:jc w:val="center"/>
+        <w:rPr>
+          <w:b/>
+          <w:bCs/>
+          <w:sz w:val="32"/>
+          <w:szCs w:val="32"/>
+          <w:u w:val="single"/>
+        </w:rPr>
+      </w:pPr>
+    </w:p>
+    <w:p>
+      <w:pPr>
+        <w:jc w:val="center"/>
+        <w:rPr>
+          <w:b/>
+          <w:bCs/>
+          <w:sz w:val="32"/>
+          <w:szCs w:val="32"/>
+          <w:u w:val="single"/>
+        </w:rPr>
+      </w:pPr>
+    </w:p>
+    <w:p>
+      <w:pPr>
+        <w:jc w:val="center"/>
+        <w:rPr>
+          <w:b/>
+          <w:bCs/>
+          <w:sz w:val="32"/>
+          <w:szCs w:val="32"/>
+          <w:u w:val="single"/>
+        </w:rPr>
+      </w:pPr>
+    </w:p>
+    <w:p>
+      <w:pPr>
+        <w:jc w:val="center"/>
+        <w:rPr>
+          <w:b/>
+          <w:bCs/>
+          <w:sz w:val="32"/>
+          <w:szCs w:val="32"/>
+          <w:u w:val="single"/>
+        </w:rPr>
+      </w:pPr>
+    </w:p>
+    <w:p>
+      <w:pPr>
+        <w:jc w:val="center"/>
+        <w:rPr>
+          <w:b/>
+          <w:bCs/>
+          <w:sz w:val="32"/>
+          <w:szCs w:val="32"/>
+          <w:u w:val="single"/>
+        </w:rPr>
+      </w:pPr>
+    </w:p>
+    <w:p>
+      <w:pPr>
+        <w:jc w:val="center"/>
+        <w:rPr>
+          <w:b/>
+          <w:bCs/>
+          <w:sz w:val="32"/>
+          <w:szCs w:val="32"/>
+          <w:u w:val="single"/>
+        </w:rPr>
+      </w:pPr>
+    </w:p>
     <w:p>
       <w:pPr>
         <w:jc w:val="center"/>
@@ -2189,13 +2645,15 @@
                 <w:rFonts w:ascii="BRH Malayalam Extra" w:hAnsi="BRH Malayalam Extra" w:cs="BRH Malayalam Extra"/>
                 <w:sz w:val="40"/>
                 <w:szCs w:val="40"/>
-              </w:rPr>
-            </w:pPr>
-            <w:r>
-              <w:rPr>
-                <w:rFonts w:ascii="BRH Malayalam Extra" w:hAnsi="BRH Malayalam Extra" w:cs="BRH Malayalam Extra"/>
-                <w:sz w:val="40"/>
-                <w:szCs w:val="40"/>
+                <w:lang w:val="it-IT"/>
+              </w:rPr>
+            </w:pPr>
+            <w:r>
+              <w:rPr>
+                <w:rFonts w:ascii="BRH Malayalam Extra" w:hAnsi="BRH Malayalam Extra" w:cs="BRH Malayalam Extra"/>
+                <w:sz w:val="40"/>
+                <w:szCs w:val="40"/>
+                <w:lang w:val="it-IT"/>
               </w:rPr>
               <w:t>A</w:t>
             </w:r>
@@ -2204,14 +2662,16 @@
                 <w:rFonts w:ascii="BRH Malayalam Extra" w:hAnsi="BRH Malayalam Extra" w:cs="BRH Malayalam Extra"/>
                 <w:sz w:val="32"/>
                 <w:szCs w:val="40"/>
-              </w:rPr>
-              <w:t>–</w:t>
-            </w:r>
-            <w:r>
-              <w:rPr>
-                <w:rFonts w:ascii="BRH Malayalam Extra" w:hAnsi="BRH Malayalam Extra" w:cs="BRH Malayalam Extra"/>
-                <w:sz w:val="40"/>
-                <w:szCs w:val="40"/>
+                <w:lang w:val="it-IT"/>
+              </w:rPr>
+              <w:t>–</w:t>
+            </w:r>
+            <w:r>
+              <w:rPr>
+                <w:rFonts w:ascii="BRH Malayalam Extra" w:hAnsi="BRH Malayalam Extra" w:cs="BRH Malayalam Extra"/>
+                <w:sz w:val="40"/>
+                <w:szCs w:val="40"/>
+                <w:lang w:val="it-IT"/>
               </w:rPr>
               <w:t>K£</w:t>
             </w:r>
@@ -2221,6 +2681,7 @@
                 <w:sz w:val="32"/>
                 <w:szCs w:val="40"/>
                 <w:highlight w:val="green"/>
+                <w:lang w:val="it-IT"/>
               </w:rPr>
               <w:t>–</w:t>
             </w:r>
@@ -2230,6 +2691,7 @@
                 <w:sz w:val="40"/>
                 <w:szCs w:val="40"/>
                 <w:highlight w:val="green"/>
+                <w:lang w:val="it-IT"/>
               </w:rPr>
               <w:t>ræ</w:t>
             </w:r>
@@ -2238,14 +2700,16 @@
                 <w:rFonts w:ascii="BRH Malayalam Extra" w:hAnsi="BRH Malayalam Extra" w:cs="BRH Malayalam Extra"/>
                 <w:sz w:val="32"/>
                 <w:szCs w:val="40"/>
-              </w:rPr>
-              <w:t>–</w:t>
-            </w:r>
-            <w:r>
-              <w:rPr>
-                <w:rFonts w:ascii="BRH Malayalam Extra" w:hAnsi="BRH Malayalam Extra" w:cs="BRH Malayalam Extra"/>
-                <w:sz w:val="40"/>
-                <w:szCs w:val="40"/>
+                <w:lang w:val="it-IT"/>
+              </w:rPr>
+              <w:t>–</w:t>
+            </w:r>
+            <w:r>
+              <w:rPr>
+                <w:rFonts w:ascii="BRH Malayalam Extra" w:hAnsi="BRH Malayalam Extra" w:cs="BRH Malayalam Extra"/>
+                <w:sz w:val="40"/>
+                <w:szCs w:val="40"/>
+                <w:lang w:val="it-IT"/>
               </w:rPr>
               <w:t>e</w:t>
             </w:r>
@@ -2254,14 +2718,16 @@
                 <w:rFonts w:ascii="BRH Malayalam Extra" w:hAnsi="BRH Malayalam Extra" w:cs="BRH Malayalam Extra"/>
                 <w:sz w:val="32"/>
                 <w:szCs w:val="40"/>
-              </w:rPr>
-              <w:t>–</w:t>
-            </w:r>
-            <w:r>
-              <w:rPr>
-                <w:rFonts w:ascii="BRH Malayalam Extra" w:hAnsi="BRH Malayalam Extra" w:cs="BRH Malayalam Extra"/>
-                <w:sz w:val="40"/>
-                <w:szCs w:val="40"/>
+                <w:lang w:val="it-IT"/>
+              </w:rPr>
+              <w:t>–</w:t>
+            </w:r>
+            <w:r>
+              <w:rPr>
+                <w:rFonts w:ascii="BRH Malayalam Extra" w:hAnsi="BRH Malayalam Extra" w:cs="BRH Malayalam Extra"/>
+                <w:sz w:val="40"/>
+                <w:szCs w:val="40"/>
+                <w:lang w:val="it-IT"/>
               </w:rPr>
               <w:t xml:space="preserve">PõiyZõ—K£ræ - </w:t>
             </w:r>
@@ -6142,7 +6608,7 @@
 </file>
 
 <file path=word/endnotes.xml><?xml version="1.0" encoding="utf-8"?>
-<w:endnotes xmlns:wpc="http://schemas.microsoft.com/office/word/2010/wordprocessingCanvas" xmlns:cx="http://schemas.microsoft.com/office/drawing/2014/chartex" xmlns:cx1="http://schemas.microsoft.com/office/drawing/2015/9/8/chartex" xmlns:cx2="http://schemas.microsoft.com/office/drawing/2015/10/21/chartex" xmlns:cx3="http://schemas.microsoft.com/office/drawing/2016/5/9/chartex" xmlns:cx4="http://schemas.microsoft.com/office/drawing/2016/5/10/chartex" xmlns:cx5="http://schemas.microsoft.com/office/drawing/2016/5/11/chartex" xmlns:cx6="http://schemas.microsoft.com/office/drawing/2016/5/12/chartex" xmlns:cx7="http://schemas.microsoft.com/office/drawing/2016/5/13/chartex" xmlns:cx8="http://schemas.microsoft.com/office/drawing/2016/5/14/chartex" xmlns:mc="http://schemas.openxmlformats.org/markup-compatibility/2006" xmlns:aink="http://schemas.microsoft.com/office/drawing/2016/ink" xmlns:am3d="http://schemas.microsoft.com/office/drawing/2017/model3d" xmlns:o="urn:schemas-microsoft-com:office:office" xmlns:oel="http://schemas.microsoft.com/office/2019/extlst" xmlns:r="http://schemas.openxmlformats.org/officeDocument/2006/relationships" xmlns:m="http://schemas.openxmlformats.org/officeDocument/2006/math" xmlns:v="urn:schemas-microsoft-com:vml" xmlns:wp14="http://schemas.microsoft.com/office/word/2010/wordprocessingDrawing" xmlns:wp="http://schemas.openxmlformats.org/drawingml/2006/wordprocessingDrawing" xmlns:w10="urn:schemas-microsoft-com:office:word" xmlns:w="http://schemas.openxmlformats.org/wordprocessingml/2006/main" xmlns:w14="http://schemas.microsoft.com/office/word/2010/wordml" xmlns:w15="http://schemas.microsoft.com/office/word/2012/wordml" xmlns:w16cex="http://schemas.microsoft.com/office/word/2018/wordml/cex" xmlns:w16cid="http://schemas.microsoft.com/office/word/2016/wordml/cid" xmlns:w16="http://schemas.microsoft.com/office/word/2018/wordml" xmlns:w16sdtdh="http://schemas.microsoft.com/office/word/2020/wordml/sdtdatahash" xmlns:w16se="http://schemas.microsoft.com/office/word/2015/wordml/symex" xmlns:wpg="http://schemas.microsoft.com/office/word/2010/wordprocessingGroup" xmlns:wpi="http://schemas.microsoft.com/office/word/2010/wordprocessingInk" xmlns:wne="http://schemas.microsoft.com/office/word/2006/wordml" xmlns:wps="http://schemas.microsoft.com/office/word/2010/wordprocessingShape" mc:Ignorable="w14 w15 w16se w16cid w16 w16cex w16sdtdh wp14">
+<w:endnotes xmlns:wpc="http://schemas.microsoft.com/office/word/2010/wordprocessingCanvas" xmlns:cx="http://schemas.microsoft.com/office/drawing/2014/chartex" xmlns:cx1="http://schemas.microsoft.com/office/drawing/2015/9/8/chartex" xmlns:cx2="http://schemas.microsoft.com/office/drawing/2015/10/21/chartex" xmlns:cx3="http://schemas.microsoft.com/office/drawing/2016/5/9/chartex" xmlns:cx4="http://schemas.microsoft.com/office/drawing/2016/5/10/chartex" xmlns:cx5="http://schemas.microsoft.com/office/drawing/2016/5/11/chartex" xmlns:cx6="http://schemas.microsoft.com/office/drawing/2016/5/12/chartex" xmlns:cx7="http://schemas.microsoft.com/office/drawing/2016/5/13/chartex" xmlns:cx8="http://schemas.microsoft.com/office/drawing/2016/5/14/chartex" xmlns:mc="http://schemas.openxmlformats.org/markup-compatibility/2006" xmlns:aink="http://schemas.microsoft.com/office/drawing/2016/ink" xmlns:am3d="http://schemas.microsoft.com/office/drawing/2017/model3d" xmlns:o="urn:schemas-microsoft-com:office:office" xmlns:oel="http://schemas.microsoft.com/office/2019/extlst" xmlns:r="http://schemas.openxmlformats.org/officeDocument/2006/relationships" xmlns:m="http://schemas.openxmlformats.org/officeDocument/2006/math" xmlns:v="urn:schemas-microsoft-com:vml" xmlns:wp14="http://schemas.microsoft.com/office/word/2010/wordprocessingDrawing" xmlns:wp="http://schemas.openxmlformats.org/drawingml/2006/wordprocessingDrawing" xmlns:w10="urn:schemas-microsoft-com:office:word" xmlns:w="http://schemas.openxmlformats.org/wordprocessingml/2006/main" xmlns:w14="http://schemas.microsoft.com/office/word/2010/wordml" xmlns:w15="http://schemas.microsoft.com/office/word/2012/wordml" xmlns:w16cex="http://schemas.microsoft.com/office/word/2018/wordml/cex" xmlns:w16cid="http://schemas.microsoft.com/office/word/2016/wordml/cid" xmlns:w16="http://schemas.microsoft.com/office/word/2018/wordml" xmlns:w16du="http://schemas.microsoft.com/office/word/2023/wordml/word16du" xmlns:w16sdtdh="http://schemas.microsoft.com/office/word/2020/wordml/sdtdatahash" xmlns:w16se="http://schemas.microsoft.com/office/word/2015/wordml/symex" xmlns:wpg="http://schemas.microsoft.com/office/word/2010/wordprocessingGroup" xmlns:wpi="http://schemas.microsoft.com/office/word/2010/wordprocessingInk" xmlns:wne="http://schemas.microsoft.com/office/word/2006/wordml" xmlns:wps="http://schemas.microsoft.com/office/word/2010/wordprocessingShape" mc:Ignorable="w14 w15 w16se w16cid w16 w16cex w16sdtdh w16du wp14">
   <w:endnote w:type="separator" w:id="-1">
     <w:p>
       <w:pPr>
@@ -6167,7 +6633,7 @@
 </file>
 
 <file path=word/footer1.xml><?xml version="1.0" encoding="utf-8"?>
-<w:ftr xmlns:wpc="http://schemas.microsoft.com/office/word/2010/wordprocessingCanvas" xmlns:cx="http://schemas.microsoft.com/office/drawing/2014/chartex" xmlns:cx1="http://schemas.microsoft.com/office/drawing/2015/9/8/chartex" xmlns:cx2="http://schemas.microsoft.com/office/drawing/2015/10/21/chartex" xmlns:cx3="http://schemas.microsoft.com/office/drawing/2016/5/9/chartex" xmlns:cx4="http://schemas.microsoft.com/office/drawing/2016/5/10/chartex" xmlns:cx5="http://schemas.microsoft.com/office/drawing/2016/5/11/chartex" xmlns:cx6="http://schemas.microsoft.com/office/drawing/2016/5/12/chartex" xmlns:cx7="http://schemas.microsoft.com/office/drawing/2016/5/13/chartex" xmlns:cx8="http://schemas.microsoft.com/office/drawing/2016/5/14/chartex" xmlns:mc="http://schemas.openxmlformats.org/markup-compatibility/2006" xmlns:aink="http://schemas.microsoft.com/office/drawing/2016/ink" xmlns:am3d="http://schemas.microsoft.com/office/drawing/2017/model3d" xmlns:o="urn:schemas-microsoft-com:office:office" xmlns:oel="http://schemas.microsoft.com/office/2019/extlst" xmlns:r="http://schemas.openxmlformats.org/officeDocument/2006/relationships" xmlns:m="http://schemas.openxmlformats.org/officeDocument/2006/math" xmlns:v="urn:schemas-microsoft-com:vml" xmlns:wp14="http://schemas.microsoft.com/office/word/2010/wordprocessingDrawing" xmlns:wp="http://schemas.openxmlformats.org/drawingml/2006/wordprocessingDrawing" xmlns:w10="urn:schemas-microsoft-com:office:word" xmlns:w="http://schemas.openxmlformats.org/wordprocessingml/2006/main" xmlns:w14="http://schemas.microsoft.com/office/word/2010/wordml" xmlns:w15="http://schemas.microsoft.com/office/word/2012/wordml" xmlns:w16cex="http://schemas.microsoft.com/office/word/2018/wordml/cex" xmlns:w16cid="http://schemas.microsoft.com/office/word/2016/wordml/cid" xmlns:w16="http://schemas.microsoft.com/office/word/2018/wordml" xmlns:w16sdtdh="http://schemas.microsoft.com/office/word/2020/wordml/sdtdatahash" xmlns:w16se="http://schemas.microsoft.com/office/word/2015/wordml/symex" xmlns:wpg="http://schemas.microsoft.com/office/word/2010/wordprocessingGroup" xmlns:wpi="http://schemas.microsoft.com/office/word/2010/wordprocessingInk" xmlns:wne="http://schemas.microsoft.com/office/word/2006/wordml" xmlns:wps="http://schemas.microsoft.com/office/word/2010/wordprocessingShape" mc:Ignorable="w14 w15 w16se w16cid w16 w16cex w16sdtdh wp14">
+<w:ftr xmlns:wpc="http://schemas.microsoft.com/office/word/2010/wordprocessingCanvas" xmlns:cx="http://schemas.microsoft.com/office/drawing/2014/chartex" xmlns:cx1="http://schemas.microsoft.com/office/drawing/2015/9/8/chartex" xmlns:cx2="http://schemas.microsoft.com/office/drawing/2015/10/21/chartex" xmlns:cx3="http://schemas.microsoft.com/office/drawing/2016/5/9/chartex" xmlns:cx4="http://schemas.microsoft.com/office/drawing/2016/5/10/chartex" xmlns:cx5="http://schemas.microsoft.com/office/drawing/2016/5/11/chartex" xmlns:cx6="http://schemas.microsoft.com/office/drawing/2016/5/12/chartex" xmlns:cx7="http://schemas.microsoft.com/office/drawing/2016/5/13/chartex" xmlns:cx8="http://schemas.microsoft.com/office/drawing/2016/5/14/chartex" xmlns:mc="http://schemas.openxmlformats.org/markup-compatibility/2006" xmlns:aink="http://schemas.microsoft.com/office/drawing/2016/ink" xmlns:am3d="http://schemas.microsoft.com/office/drawing/2017/model3d" xmlns:o="urn:schemas-microsoft-com:office:office" xmlns:oel="http://schemas.microsoft.com/office/2019/extlst" xmlns:r="http://schemas.openxmlformats.org/officeDocument/2006/relationships" xmlns:m="http://schemas.openxmlformats.org/officeDocument/2006/math" xmlns:v="urn:schemas-microsoft-com:vml" xmlns:wp14="http://schemas.microsoft.com/office/word/2010/wordprocessingDrawing" xmlns:wp="http://schemas.openxmlformats.org/drawingml/2006/wordprocessingDrawing" xmlns:w10="urn:schemas-microsoft-com:office:word" xmlns:w="http://schemas.openxmlformats.org/wordprocessingml/2006/main" xmlns:w14="http://schemas.microsoft.com/office/word/2010/wordml" xmlns:w15="http://schemas.microsoft.com/office/word/2012/wordml" xmlns:w16cex="http://schemas.microsoft.com/office/word/2018/wordml/cex" xmlns:w16cid="http://schemas.microsoft.com/office/word/2016/wordml/cid" xmlns:w16="http://schemas.microsoft.com/office/word/2018/wordml" xmlns:w16du="http://schemas.microsoft.com/office/word/2023/wordml/word16du" xmlns:w16sdtdh="http://schemas.microsoft.com/office/word/2020/wordml/sdtdatahash" xmlns:w16se="http://schemas.microsoft.com/office/word/2015/wordml/symex" xmlns:wpg="http://schemas.microsoft.com/office/word/2010/wordprocessingGroup" xmlns:wpi="http://schemas.microsoft.com/office/word/2010/wordprocessingInk" xmlns:wne="http://schemas.microsoft.com/office/word/2006/wordml" xmlns:wps="http://schemas.microsoft.com/office/word/2010/wordprocessingShape" mc:Ignorable="w14 w15 w16se w16cid w16 w16cex w16sdtdh w16du wp14">
   <w:p>
     <w:pPr>
       <w:pBdr>
@@ -6363,7 +6829,7 @@
 </file>
 
 <file path=word/footnotes.xml><?xml version="1.0" encoding="utf-8"?>
-<w:footnotes xmlns:wpc="http://schemas.microsoft.com/office/word/2010/wordprocessingCanvas" xmlns:cx="http://schemas.microsoft.com/office/drawing/2014/chartex" xmlns:cx1="http://schemas.microsoft.com/office/drawing/2015/9/8/chartex" xmlns:cx2="http://schemas.microsoft.com/office/drawing/2015/10/21/chartex" xmlns:cx3="http://schemas.microsoft.com/office/drawing/2016/5/9/chartex" xmlns:cx4="http://schemas.microsoft.com/office/drawing/2016/5/10/chartex" xmlns:cx5="http://schemas.microsoft.com/office/drawing/2016/5/11/chartex" xmlns:cx6="http://schemas.microsoft.com/office/drawing/2016/5/12/chartex" xmlns:cx7="http://schemas.microsoft.com/office/drawing/2016/5/13/chartex" xmlns:cx8="http://schemas.microsoft.com/office/drawing/2016/5/14/chartex" xmlns:mc="http://schemas.openxmlformats.org/markup-compatibility/2006" xmlns:aink="http://schemas.microsoft.com/office/drawing/2016/ink" xmlns:am3d="http://schemas.microsoft.com/office/drawing/2017/model3d" xmlns:o="urn:schemas-microsoft-com:office:office" xmlns:oel="http://schemas.microsoft.com/office/2019/extlst" xmlns:r="http://schemas.openxmlformats.org/officeDocument/2006/relationships" xmlns:m="http://schemas.openxmlformats.org/officeDocument/2006/math" xmlns:v="urn:schemas-microsoft-com:vml" xmlns:wp14="http://schemas.microsoft.com/office/word/2010/wordprocessingDrawing" xmlns:wp="http://schemas.openxmlformats.org/drawingml/2006/wordprocessingDrawing" xmlns:w10="urn:schemas-microsoft-com:office:word" xmlns:w="http://schemas.openxmlformats.org/wordprocessingml/2006/main" xmlns:w14="http://schemas.microsoft.com/office/word/2010/wordml" xmlns:w15="http://schemas.microsoft.com/office/word/2012/wordml" xmlns:w16cex="http://schemas.microsoft.com/office/word/2018/wordml/cex" xmlns:w16cid="http://schemas.microsoft.com/office/word/2016/wordml/cid" xmlns:w16="http://schemas.microsoft.com/office/word/2018/wordml" xmlns:w16sdtdh="http://schemas.microsoft.com/office/word/2020/wordml/sdtdatahash" xmlns:w16se="http://schemas.microsoft.com/office/word/2015/wordml/symex" xmlns:wpg="http://schemas.microsoft.com/office/word/2010/wordprocessingGroup" xmlns:wpi="http://schemas.microsoft.com/office/word/2010/wordprocessingInk" xmlns:wne="http://schemas.microsoft.com/office/word/2006/wordml" xmlns:wps="http://schemas.microsoft.com/office/word/2010/wordprocessingShape" mc:Ignorable="w14 w15 w16se w16cid w16 w16cex w16sdtdh wp14">
+<w:footnotes xmlns:wpc="http://schemas.microsoft.com/office/word/2010/wordprocessingCanvas" xmlns:cx="http://schemas.microsoft.com/office/drawing/2014/chartex" xmlns:cx1="http://schemas.microsoft.com/office/drawing/2015/9/8/chartex" xmlns:cx2="http://schemas.microsoft.com/office/drawing/2015/10/21/chartex" xmlns:cx3="http://schemas.microsoft.com/office/drawing/2016/5/9/chartex" xmlns:cx4="http://schemas.microsoft.com/office/drawing/2016/5/10/chartex" xmlns:cx5="http://schemas.microsoft.com/office/drawing/2016/5/11/chartex" xmlns:cx6="http://schemas.microsoft.com/office/drawing/2016/5/12/chartex" xmlns:cx7="http://schemas.microsoft.com/office/drawing/2016/5/13/chartex" xmlns:cx8="http://schemas.microsoft.com/office/drawing/2016/5/14/chartex" xmlns:mc="http://schemas.openxmlformats.org/markup-compatibility/2006" xmlns:aink="http://schemas.microsoft.com/office/drawing/2016/ink" xmlns:am3d="http://schemas.microsoft.com/office/drawing/2017/model3d" xmlns:o="urn:schemas-microsoft-com:office:office" xmlns:oel="http://schemas.microsoft.com/office/2019/extlst" xmlns:r="http://schemas.openxmlformats.org/officeDocument/2006/relationships" xmlns:m="http://schemas.openxmlformats.org/officeDocument/2006/math" xmlns:v="urn:schemas-microsoft-com:vml" xmlns:wp14="http://schemas.microsoft.com/office/word/2010/wordprocessingDrawing" xmlns:wp="http://schemas.openxmlformats.org/drawingml/2006/wordprocessingDrawing" xmlns:w10="urn:schemas-microsoft-com:office:word" xmlns:w="http://schemas.openxmlformats.org/wordprocessingml/2006/main" xmlns:w14="http://schemas.microsoft.com/office/word/2010/wordml" xmlns:w15="http://schemas.microsoft.com/office/word/2012/wordml" xmlns:w16cex="http://schemas.microsoft.com/office/word/2018/wordml/cex" xmlns:w16cid="http://schemas.microsoft.com/office/word/2016/wordml/cid" xmlns:w16="http://schemas.microsoft.com/office/word/2018/wordml" xmlns:w16du="http://schemas.microsoft.com/office/word/2023/wordml/word16du" xmlns:w16sdtdh="http://schemas.microsoft.com/office/word/2020/wordml/sdtdatahash" xmlns:w16se="http://schemas.microsoft.com/office/word/2015/wordml/symex" xmlns:wpg="http://schemas.microsoft.com/office/word/2010/wordprocessingGroup" xmlns:wpi="http://schemas.microsoft.com/office/word/2010/wordprocessingInk" xmlns:wne="http://schemas.microsoft.com/office/word/2006/wordml" xmlns:wps="http://schemas.microsoft.com/office/word/2010/wordprocessingShape" mc:Ignorable="w14 w15 w16se w16cid w16 w16cex w16sdtdh w16du wp14">
   <w:footnote w:type="separator" w:id="-1">
     <w:p>
       <w:pPr>
@@ -6388,7 +6854,7 @@
 </file>
 
 <file path=word/header1.xml><?xml version="1.0" encoding="utf-8"?>
-<w:hdr xmlns:wpc="http://schemas.microsoft.com/office/word/2010/wordprocessingCanvas" xmlns:cx="http://schemas.microsoft.com/office/drawing/2014/chartex" xmlns:cx1="http://schemas.microsoft.com/office/drawing/2015/9/8/chartex" xmlns:cx2="http://schemas.microsoft.com/office/drawing/2015/10/21/chartex" xmlns:cx3="http://schemas.microsoft.com/office/drawing/2016/5/9/chartex" xmlns:cx4="http://schemas.microsoft.com/office/drawing/2016/5/10/chartex" xmlns:cx5="http://schemas.microsoft.com/office/drawing/2016/5/11/chartex" xmlns:cx6="http://schemas.microsoft.com/office/drawing/2016/5/12/chartex" xmlns:cx7="http://schemas.microsoft.com/office/drawing/2016/5/13/chartex" xmlns:cx8="http://schemas.microsoft.com/office/drawing/2016/5/14/chartex" xmlns:mc="http://schemas.openxmlformats.org/markup-compatibility/2006" xmlns:aink="http://schemas.microsoft.com/office/drawing/2016/ink" xmlns:am3d="http://schemas.microsoft.com/office/drawing/2017/model3d" xmlns:o="urn:schemas-microsoft-com:office:office" xmlns:oel="http://schemas.microsoft.com/office/2019/extlst" xmlns:r="http://schemas.openxmlformats.org/officeDocument/2006/relationships" xmlns:m="http://schemas.openxmlformats.org/officeDocument/2006/math" xmlns:v="urn:schemas-microsoft-com:vml" xmlns:wp14="http://schemas.microsoft.com/office/word/2010/wordprocessingDrawing" xmlns:wp="http://schemas.openxmlformats.org/drawingml/2006/wordprocessingDrawing" xmlns:w10="urn:schemas-microsoft-com:office:word" xmlns:w="http://schemas.openxmlformats.org/wordprocessingml/2006/main" xmlns:w14="http://schemas.microsoft.com/office/word/2010/wordml" xmlns:w15="http://schemas.microsoft.com/office/word/2012/wordml" xmlns:w16cex="http://schemas.microsoft.com/office/word/2018/wordml/cex" xmlns:w16cid="http://schemas.microsoft.com/office/word/2016/wordml/cid" xmlns:w16="http://schemas.microsoft.com/office/word/2018/wordml" xmlns:w16sdtdh="http://schemas.microsoft.com/office/word/2020/wordml/sdtdatahash" xmlns:w16se="http://schemas.microsoft.com/office/word/2015/wordml/symex" xmlns:wpg="http://schemas.microsoft.com/office/word/2010/wordprocessingGroup" xmlns:wpi="http://schemas.microsoft.com/office/word/2010/wordprocessingInk" xmlns:wne="http://schemas.microsoft.com/office/word/2006/wordml" xmlns:wps="http://schemas.microsoft.com/office/word/2010/wordprocessingShape" mc:Ignorable="w14 w15 w16se w16cid w16 w16cex w16sdtdh wp14">
+<w:hdr xmlns:wpc="http://schemas.microsoft.com/office/word/2010/wordprocessingCanvas" xmlns:cx="http://schemas.microsoft.com/office/drawing/2014/chartex" xmlns:cx1="http://schemas.microsoft.com/office/drawing/2015/9/8/chartex" xmlns:cx2="http://schemas.microsoft.com/office/drawing/2015/10/21/chartex" xmlns:cx3="http://schemas.microsoft.com/office/drawing/2016/5/9/chartex" xmlns:cx4="http://schemas.microsoft.com/office/drawing/2016/5/10/chartex" xmlns:cx5="http://schemas.microsoft.com/office/drawing/2016/5/11/chartex" xmlns:cx6="http://schemas.microsoft.com/office/drawing/2016/5/12/chartex" xmlns:cx7="http://schemas.microsoft.com/office/drawing/2016/5/13/chartex" xmlns:cx8="http://schemas.microsoft.com/office/drawing/2016/5/14/chartex" xmlns:mc="http://schemas.openxmlformats.org/markup-compatibility/2006" xmlns:aink="http://schemas.microsoft.com/office/drawing/2016/ink" xmlns:am3d="http://schemas.microsoft.com/office/drawing/2017/model3d" xmlns:o="urn:schemas-microsoft-com:office:office" xmlns:oel="http://schemas.microsoft.com/office/2019/extlst" xmlns:r="http://schemas.openxmlformats.org/officeDocument/2006/relationships" xmlns:m="http://schemas.openxmlformats.org/officeDocument/2006/math" xmlns:v="urn:schemas-microsoft-com:vml" xmlns:wp14="http://schemas.microsoft.com/office/word/2010/wordprocessingDrawing" xmlns:wp="http://schemas.openxmlformats.org/drawingml/2006/wordprocessingDrawing" xmlns:w10="urn:schemas-microsoft-com:office:word" xmlns:w="http://schemas.openxmlformats.org/wordprocessingml/2006/main" xmlns:w14="http://schemas.microsoft.com/office/word/2010/wordml" xmlns:w15="http://schemas.microsoft.com/office/word/2012/wordml" xmlns:w16cex="http://schemas.microsoft.com/office/word/2018/wordml/cex" xmlns:w16cid="http://schemas.microsoft.com/office/word/2016/wordml/cid" xmlns:w16="http://schemas.microsoft.com/office/word/2018/wordml" xmlns:w16du="http://schemas.microsoft.com/office/word/2023/wordml/word16du" xmlns:w16sdtdh="http://schemas.microsoft.com/office/word/2020/wordml/sdtdatahash" xmlns:w16se="http://schemas.microsoft.com/office/word/2015/wordml/symex" xmlns:wpg="http://schemas.microsoft.com/office/word/2010/wordprocessingGroup" xmlns:wpi="http://schemas.microsoft.com/office/word/2010/wordprocessingInk" xmlns:wne="http://schemas.microsoft.com/office/word/2006/wordml" xmlns:wps="http://schemas.microsoft.com/office/word/2010/wordprocessingShape" mc:Ignorable="w14 w15 w16se w16cid w16 w16cex w16sdtdh w16du wp14">
   <w:p>
     <w:pPr>
       <w:pStyle w:val="Header"/>
@@ -6401,7 +6867,7 @@
 </file>
 
 <file path=word/styles.xml><?xml version="1.0" encoding="utf-8"?>
-<w:styles xmlns:mc="http://schemas.openxmlformats.org/markup-compatibility/2006" xmlns:r="http://schemas.openxmlformats.org/officeDocument/2006/relationships" xmlns:w="http://schemas.openxmlformats.org/wordprocessingml/2006/main" xmlns:w14="http://schemas.microsoft.com/office/word/2010/wordml" xmlns:w15="http://schemas.microsoft.com/office/word/2012/wordml" xmlns:w16cex="http://schemas.microsoft.com/office/word/2018/wordml/cex" xmlns:w16cid="http://schemas.microsoft.com/office/word/2016/wordml/cid" xmlns:w16="http://schemas.microsoft.com/office/word/2018/wordml" xmlns:w16sdtdh="http://schemas.microsoft.com/office/word/2020/wordml/sdtdatahash" xmlns:w16se="http://schemas.microsoft.com/office/word/2015/wordml/symex" mc:Ignorable="w14 w15 w16se w16cid w16 w16cex w16sdtdh">
+<w:styles xmlns:mc="http://schemas.openxmlformats.org/markup-compatibility/2006" xmlns:r="http://schemas.openxmlformats.org/officeDocument/2006/relationships" xmlns:w="http://schemas.openxmlformats.org/wordprocessingml/2006/main" xmlns:w14="http://schemas.microsoft.com/office/word/2010/wordml" xmlns:w15="http://schemas.microsoft.com/office/word/2012/wordml" xmlns:w16cex="http://schemas.microsoft.com/office/word/2018/wordml/cex" xmlns:w16cid="http://schemas.microsoft.com/office/word/2016/wordml/cid" xmlns:w16="http://schemas.microsoft.com/office/word/2018/wordml" xmlns:w16du="http://schemas.microsoft.com/office/word/2023/wordml/word16du" xmlns:w16sdtdh="http://schemas.microsoft.com/office/word/2020/wordml/sdtdatahash" xmlns:w16se="http://schemas.microsoft.com/office/word/2015/wordml/symex" mc:Ignorable="w14 w15 w16se w16cid w16 w16cex w16sdtdh w16du">
   <w:docDefaults>
     <w:rPrDefault>
       <w:rPr>

</xml_diff>